<commit_message>
Plano de Gerenciamento do projeto  v1.2 close #5
</commit_message>
<xml_diff>
--- a/documentos_projeto/PGP_P04.docx
+++ b/documentos_projeto/PGP_P04.docx
@@ -512,6 +512,151 @@
           </w:p>
         </w:tc>
       </w:tr>
+      <w:tr>
+        <w:trPr>
+          <w:trHeight w:val="340" w:hRule="atLeast"/>
+        </w:trPr>
+        <w:tc>
+          <w:tcPr>
+            <w:tcW w:w="914" w:type="dxa"/>
+            <w:tcBorders>
+              <w:left w:val="single" w:sz="4" w:space="0" w:color="999999"/>
+              <w:bottom w:val="single" w:sz="4" w:space="0" w:color="999999"/>
+              <w:right w:val="single" w:sz="4" w:space="0" w:color="999999"/>
+              <w:insideH w:val="single" w:sz="4" w:space="0" w:color="999999"/>
+              <w:insideV w:val="single" w:sz="4" w:space="0" w:color="999999"/>
+            </w:tcBorders>
+            <w:shd w:fill="FFFFFF" w:val="clear"/>
+            <w:tcMar>
+              <w:left w:w="3" w:type="dxa"/>
+            </w:tcMar>
+            <w:vAlign w:val="center"/>
+          </w:tcPr>
+          <w:p>
+            <w:pPr>
+              <w:pStyle w:val="Verses"/>
+              <w:rPr>
+                <w:rFonts w:ascii="Arial Unicode MS" w:hAnsi="Arial Unicode MS"/>
+                <w:sz w:val="22"/>
+                <w:szCs w:val="22"/>
+              </w:rPr>
+            </w:pPr>
+            <w:r>
+              <w:rPr>
+                <w:rFonts w:ascii="Arial Unicode MS" w:hAnsi="Arial Unicode MS"/>
+                <w:sz w:val="22"/>
+                <w:szCs w:val="22"/>
+              </w:rPr>
+              <w:t>1.2</w:t>
+            </w:r>
+          </w:p>
+        </w:tc>
+        <w:tc>
+          <w:tcPr>
+            <w:tcW w:w="1186" w:type="dxa"/>
+            <w:tcBorders>
+              <w:left w:val="single" w:sz="4" w:space="0" w:color="999999"/>
+              <w:bottom w:val="single" w:sz="4" w:space="0" w:color="999999"/>
+              <w:right w:val="single" w:sz="4" w:space="0" w:color="999999"/>
+              <w:insideH w:val="single" w:sz="4" w:space="0" w:color="999999"/>
+              <w:insideV w:val="single" w:sz="4" w:space="0" w:color="999999"/>
+            </w:tcBorders>
+            <w:shd w:fill="FFFFFF" w:val="clear"/>
+            <w:tcMar>
+              <w:left w:w="3" w:type="dxa"/>
+            </w:tcMar>
+            <w:vAlign w:val="center"/>
+          </w:tcPr>
+          <w:p>
+            <w:pPr>
+              <w:pStyle w:val="Verses"/>
+              <w:rPr>
+                <w:rFonts w:ascii="Arial Unicode MS" w:hAnsi="Arial Unicode MS"/>
+                <w:sz w:val="22"/>
+                <w:szCs w:val="22"/>
+              </w:rPr>
+            </w:pPr>
+            <w:r>
+              <w:rPr>
+                <w:rFonts w:ascii="Arial Unicode MS" w:hAnsi="Arial Unicode MS"/>
+                <w:sz w:val="22"/>
+                <w:szCs w:val="22"/>
+              </w:rPr>
+              <w:t>04/10/2016</w:t>
+            </w:r>
+          </w:p>
+        </w:tc>
+        <w:tc>
+          <w:tcPr>
+            <w:tcW w:w="2495" w:type="dxa"/>
+            <w:tcBorders>
+              <w:left w:val="single" w:sz="4" w:space="0" w:color="999999"/>
+              <w:bottom w:val="single" w:sz="4" w:space="0" w:color="999999"/>
+              <w:right w:val="single" w:sz="4" w:space="0" w:color="999999"/>
+              <w:insideH w:val="single" w:sz="4" w:space="0" w:color="999999"/>
+              <w:insideV w:val="single" w:sz="4" w:space="0" w:color="999999"/>
+            </w:tcBorders>
+            <w:shd w:fill="FFFFFF" w:val="clear"/>
+            <w:tcMar>
+              <w:left w:w="3" w:type="dxa"/>
+            </w:tcMar>
+            <w:vAlign w:val="center"/>
+          </w:tcPr>
+          <w:p>
+            <w:pPr>
+              <w:pStyle w:val="Verses"/>
+              <w:rPr>
+                <w:rFonts w:ascii="Arial Unicode MS" w:hAnsi="Arial Unicode MS"/>
+                <w:sz w:val="22"/>
+                <w:szCs w:val="22"/>
+              </w:rPr>
+            </w:pPr>
+            <w:r>
+              <w:rPr>
+                <w:rFonts w:ascii="Arial Unicode MS" w:hAnsi="Arial Unicode MS"/>
+                <w:sz w:val="22"/>
+                <w:szCs w:val="22"/>
+              </w:rPr>
+              <w:t>Leonardo Baiser</w:t>
+            </w:r>
+          </w:p>
+        </w:tc>
+        <w:tc>
+          <w:tcPr>
+            <w:tcW w:w="4076" w:type="dxa"/>
+            <w:tcBorders>
+              <w:left w:val="single" w:sz="4" w:space="0" w:color="999999"/>
+              <w:bottom w:val="single" w:sz="4" w:space="0" w:color="999999"/>
+              <w:right w:val="single" w:sz="4" w:space="0" w:color="999999"/>
+              <w:insideH w:val="single" w:sz="4" w:space="0" w:color="999999"/>
+              <w:insideV w:val="single" w:sz="4" w:space="0" w:color="999999"/>
+            </w:tcBorders>
+            <w:shd w:fill="FFFFFF" w:val="clear"/>
+            <w:tcMar>
+              <w:left w:w="3" w:type="dxa"/>
+            </w:tcMar>
+            <w:vAlign w:val="center"/>
+          </w:tcPr>
+          <w:p>
+            <w:pPr>
+              <w:pStyle w:val="Verses"/>
+              <w:rPr>
+                <w:rFonts w:ascii="Arial Unicode MS" w:hAnsi="Arial Unicode MS"/>
+                <w:sz w:val="22"/>
+                <w:szCs w:val="22"/>
+              </w:rPr>
+            </w:pPr>
+            <w:r>
+              <w:rPr>
+                <w:rFonts w:ascii="Arial Unicode MS" w:hAnsi="Arial Unicode MS"/>
+                <w:sz w:val="22"/>
+                <w:szCs w:val="22"/>
+              </w:rPr>
+              <w:t>Cronograma</w:t>
+            </w:r>
+          </w:p>
+        </w:tc>
+      </w:tr>
     </w:tbl>
     <w:p>
       <w:pPr>
@@ -1757,68 +1902,7 @@
         <w:rPr>
           <w:rFonts w:ascii="Arial Unicode MS" w:hAnsi="Arial Unicode MS"/>
         </w:rPr>
-        <w:t xml:space="preserve">[Baseado na EAP, defina tarefas, duração, Início, Término e Recursos necessários. Esta seção será criada automaticamente a partir do MS Project. Saiba mais em </w:t>
-      </w:r>
-      <w:r>
-        <w:fldChar w:fldCharType="begin"/>
-      </w:r>
-      <w:r>
-        <w:instrText> HYPERLINK "http://escritoriodeprojetos.com.br/planejamento.aspx" \l "3.4.6"</w:instrText>
-      </w:r>
-      <w:r>
-        <w:fldChar w:fldCharType="separate"/>
-      </w:r>
-      <w:r>
-        <w:rPr>
-          <w:rStyle w:val="InternetLink"/>
-          <w:rFonts w:ascii="Arial Unicode MS" w:hAnsi="Arial Unicode MS"/>
-        </w:rPr>
-        <w:t>Criar o cronograma e o orçamento do projeto</w:t>
-      </w:r>
-      <w:r>
-        <w:fldChar w:fldCharType="end"/>
-      </w:r>
-      <w:r>
-        <w:rPr>
-          <w:rFonts w:ascii="Arial Unicode MS" w:hAnsi="Arial Unicode MS"/>
-        </w:rPr>
-        <w:t>]</w:t>
-      </w:r>
-    </w:p>
-    <w:p>
-      <w:pPr>
-        <w:pStyle w:val="Normal"/>
-        <w:rPr/>
-      </w:pPr>
-      <w:r>
-        <w:rPr>
-          <w:rFonts w:ascii="Arial Unicode MS" w:hAnsi="Arial Unicode MS"/>
-        </w:rPr>
-        <w:t>Veja cronograma em anexo.</w:t>
-      </w:r>
-    </w:p>
-    <w:p>
-      <w:pPr>
-        <w:pStyle w:val="Normal"/>
-        <w:rPr/>
-      </w:pPr>
-      <w:r>
-        <w:rPr>
-          <w:rFonts w:ascii="Arial Unicode MS" w:hAnsi="Arial Unicode MS"/>
-        </w:rPr>
-        <w:t>Para visualizar o prazo, use a visão PMO-Gantt Chart.</w:t>
-      </w:r>
-    </w:p>
-    <w:p>
-      <w:pPr>
-        <w:pStyle w:val="Normal"/>
-        <w:rPr/>
-      </w:pPr>
-      <w:r>
-        <w:rPr>
-          <w:rFonts w:ascii="Arial Unicode MS" w:hAnsi="Arial Unicode MS"/>
-        </w:rPr>
-        <w:t>Para visualizar os custos, use a visão PMO-Custos do cronograma.</w:t>
+        <w:t>Vide anexo “Cronograma de Execução_P04.pdf”</w:t>
       </w:r>
     </w:p>
     <w:p>
@@ -3170,7 +3254,11 @@
           </w:pPr>
           <w:r>
             <w:rPr/>
-            <w:t>Versão 1.0</w:t>
+            <w:t>Versão 1.</w:t>
+          </w:r>
+          <w:r>
+            <w:rPr/>
+            <w:t>2</w:t>
           </w:r>
         </w:p>
       </w:tc>

</xml_diff>

<commit_message>
PGP - Gestão de comunicação
</commit_message>
<xml_diff>
--- a/documentos_projeto/PGP_P04.docx
+++ b/documentos_projeto/PGP_P04.docx
@@ -6,7 +6,7 @@
       <w:tblPr>
         <w:tblW w:w="8672" w:type="dxa"/>
         <w:jc w:val="left"/>
-        <w:tblInd w:w="-25" w:type="dxa"/>
+        <w:tblInd w:w="-30" w:type="dxa"/>
         <w:tblBorders>
           <w:top w:val="single" w:sz="4" w:space="0" w:color="999999"/>
           <w:left w:val="single" w:sz="4" w:space="0" w:color="999999"/>
@@ -17,7 +17,7 @@
         </w:tblBorders>
         <w:tblCellMar>
           <w:top w:w="0" w:type="dxa"/>
-          <w:left w:w="3" w:type="dxa"/>
+          <w:left w:w="-2" w:type="dxa"/>
           <w:bottom w:w="0" w:type="dxa"/>
           <w:right w:w="0" w:type="dxa"/>
         </w:tblCellMar>
@@ -46,7 +46,7 @@
             </w:tcBorders>
             <w:shd w:fill="DBE5F1" w:val="clear"/>
             <w:tcMar>
-              <w:left w:w="3" w:type="dxa"/>
+              <w:left w:w="-2" w:type="dxa"/>
             </w:tcMar>
             <w:vAlign w:val="center"/>
           </w:tcPr>
@@ -87,7 +87,7 @@
             </w:tcBorders>
             <w:shd w:fill="DBE5F1" w:val="clear"/>
             <w:tcMar>
-              <w:left w:w="3" w:type="dxa"/>
+              <w:left w:w="-2" w:type="dxa"/>
             </w:tcMar>
             <w:vAlign w:val="center"/>
           </w:tcPr>
@@ -123,7 +123,7 @@
             </w:tcBorders>
             <w:shd w:fill="DBE5F1" w:val="clear"/>
             <w:tcMar>
-              <w:left w:w="3" w:type="dxa"/>
+              <w:left w:w="-2" w:type="dxa"/>
             </w:tcMar>
             <w:vAlign w:val="center"/>
           </w:tcPr>
@@ -159,7 +159,7 @@
             </w:tcBorders>
             <w:shd w:fill="DBE5F1" w:val="clear"/>
             <w:tcMar>
-              <w:left w:w="3" w:type="dxa"/>
+              <w:left w:w="-2" w:type="dxa"/>
             </w:tcMar>
             <w:vAlign w:val="center"/>
           </w:tcPr>
@@ -195,7 +195,7 @@
             </w:tcBorders>
             <w:shd w:fill="DBE5F1" w:val="clear"/>
             <w:tcMar>
-              <w:left w:w="3" w:type="dxa"/>
+              <w:left w:w="-2" w:type="dxa"/>
             </w:tcMar>
             <w:vAlign w:val="center"/>
           </w:tcPr>
@@ -236,7 +236,7 @@
             </w:tcBorders>
             <w:shd w:fill="FFFFFF" w:val="clear"/>
             <w:tcMar>
-              <w:left w:w="3" w:type="dxa"/>
+              <w:left w:w="-2" w:type="dxa"/>
             </w:tcMar>
             <w:vAlign w:val="center"/>
           </w:tcPr>
@@ -272,7 +272,7 @@
             </w:tcBorders>
             <w:shd w:fill="FFFFFF" w:val="clear"/>
             <w:tcMar>
-              <w:left w:w="3" w:type="dxa"/>
+              <w:left w:w="-2" w:type="dxa"/>
             </w:tcMar>
             <w:vAlign w:val="center"/>
           </w:tcPr>
@@ -308,7 +308,7 @@
             </w:tcBorders>
             <w:shd w:fill="FFFFFF" w:val="clear"/>
             <w:tcMar>
-              <w:left w:w="3" w:type="dxa"/>
+              <w:left w:w="-2" w:type="dxa"/>
             </w:tcMar>
             <w:vAlign w:val="center"/>
           </w:tcPr>
@@ -343,7 +343,7 @@
             </w:tcBorders>
             <w:shd w:fill="FFFFFF" w:val="clear"/>
             <w:tcMar>
-              <w:left w:w="3" w:type="dxa"/>
+              <w:left w:w="-2" w:type="dxa"/>
             </w:tcMar>
             <w:vAlign w:val="center"/>
           </w:tcPr>
@@ -363,6 +363,304 @@
                 <w:szCs w:val="22"/>
               </w:rPr>
               <w:t>Escolha do plano</w:t>
+            </w:r>
+          </w:p>
+        </w:tc>
+      </w:tr>
+      <w:tr>
+        <w:trPr>
+          <w:trHeight w:val="340" w:hRule="atLeast"/>
+        </w:trPr>
+        <w:tc>
+          <w:tcPr>
+            <w:tcW w:w="914" w:type="dxa"/>
+            <w:tcBorders>
+              <w:top w:val="single" w:sz="4" w:space="0" w:color="999999"/>
+              <w:left w:val="single" w:sz="4" w:space="0" w:color="999999"/>
+              <w:bottom w:val="single" w:sz="4" w:space="0" w:color="999999"/>
+              <w:right w:val="single" w:sz="4" w:space="0" w:color="999999"/>
+              <w:insideH w:val="single" w:sz="4" w:space="0" w:color="999999"/>
+              <w:insideV w:val="single" w:sz="4" w:space="0" w:color="999999"/>
+            </w:tcBorders>
+            <w:shd w:fill="FFFFFF" w:val="clear"/>
+            <w:tcMar>
+              <w:left w:w="-2" w:type="dxa"/>
+            </w:tcMar>
+            <w:vAlign w:val="center"/>
+          </w:tcPr>
+          <w:p>
+            <w:pPr>
+              <w:pStyle w:val="Verses"/>
+              <w:rPr>
+                <w:rFonts w:ascii="Arial Unicode MS" w:hAnsi="Arial Unicode MS"/>
+                <w:sz w:val="22"/>
+                <w:szCs w:val="22"/>
+              </w:rPr>
+            </w:pPr>
+            <w:r>
+              <w:rPr>
+                <w:rFonts w:ascii="Arial Unicode MS" w:hAnsi="Arial Unicode MS"/>
+                <w:sz w:val="22"/>
+                <w:szCs w:val="22"/>
+              </w:rPr>
+              <w:t>1.1</w:t>
+            </w:r>
+          </w:p>
+        </w:tc>
+        <w:tc>
+          <w:tcPr>
+            <w:tcW w:w="1186" w:type="dxa"/>
+            <w:tcBorders>
+              <w:top w:val="single" w:sz="4" w:space="0" w:color="999999"/>
+              <w:left w:val="single" w:sz="4" w:space="0" w:color="999999"/>
+              <w:bottom w:val="single" w:sz="4" w:space="0" w:color="999999"/>
+              <w:right w:val="single" w:sz="4" w:space="0" w:color="999999"/>
+              <w:insideH w:val="single" w:sz="4" w:space="0" w:color="999999"/>
+              <w:insideV w:val="single" w:sz="4" w:space="0" w:color="999999"/>
+            </w:tcBorders>
+            <w:shd w:fill="FFFFFF" w:val="clear"/>
+            <w:tcMar>
+              <w:left w:w="-2" w:type="dxa"/>
+            </w:tcMar>
+            <w:vAlign w:val="center"/>
+          </w:tcPr>
+          <w:p>
+            <w:pPr>
+              <w:pStyle w:val="Verses"/>
+              <w:rPr>
+                <w:rFonts w:ascii="Arial Unicode MS" w:hAnsi="Arial Unicode MS"/>
+                <w:sz w:val="22"/>
+                <w:szCs w:val="22"/>
+              </w:rPr>
+            </w:pPr>
+            <w:r>
+              <w:rPr>
+                <w:rFonts w:ascii="Arial Unicode MS" w:hAnsi="Arial Unicode MS"/>
+                <w:sz w:val="22"/>
+                <w:szCs w:val="22"/>
+              </w:rPr>
+              <w:t>04/10/2016</w:t>
+            </w:r>
+          </w:p>
+        </w:tc>
+        <w:tc>
+          <w:tcPr>
+            <w:tcW w:w="2495" w:type="dxa"/>
+            <w:tcBorders>
+              <w:top w:val="single" w:sz="4" w:space="0" w:color="999999"/>
+              <w:left w:val="single" w:sz="4" w:space="0" w:color="999999"/>
+              <w:bottom w:val="single" w:sz="4" w:space="0" w:color="999999"/>
+              <w:right w:val="single" w:sz="4" w:space="0" w:color="999999"/>
+              <w:insideH w:val="single" w:sz="4" w:space="0" w:color="999999"/>
+              <w:insideV w:val="single" w:sz="4" w:space="0" w:color="999999"/>
+            </w:tcBorders>
+            <w:shd w:fill="FFFFFF" w:val="clear"/>
+            <w:tcMar>
+              <w:left w:w="-2" w:type="dxa"/>
+            </w:tcMar>
+            <w:vAlign w:val="center"/>
+          </w:tcPr>
+          <w:p>
+            <w:pPr>
+              <w:pStyle w:val="Verses"/>
+              <w:rPr>
+                <w:rFonts w:ascii="Arial Unicode MS" w:hAnsi="Arial Unicode MS"/>
+                <w:sz w:val="22"/>
+                <w:szCs w:val="22"/>
+              </w:rPr>
+            </w:pPr>
+            <w:r>
+              <w:rPr>
+                <w:rFonts w:ascii="Arial Unicode MS" w:hAnsi="Arial Unicode MS"/>
+                <w:sz w:val="22"/>
+                <w:szCs w:val="22"/>
+              </w:rPr>
+              <w:t>Leonardo Baiser</w:t>
+            </w:r>
+          </w:p>
+        </w:tc>
+        <w:tc>
+          <w:tcPr>
+            <w:tcW w:w="4076" w:type="dxa"/>
+            <w:tcBorders>
+              <w:top w:val="single" w:sz="4" w:space="0" w:color="999999"/>
+              <w:left w:val="single" w:sz="4" w:space="0" w:color="999999"/>
+              <w:bottom w:val="single" w:sz="4" w:space="0" w:color="999999"/>
+              <w:right w:val="single" w:sz="4" w:space="0" w:color="999999"/>
+              <w:insideH w:val="single" w:sz="4" w:space="0" w:color="999999"/>
+              <w:insideV w:val="single" w:sz="4" w:space="0" w:color="999999"/>
+            </w:tcBorders>
+            <w:shd w:fill="FFFFFF" w:val="clear"/>
+            <w:tcMar>
+              <w:left w:w="-2" w:type="dxa"/>
+            </w:tcMar>
+            <w:vAlign w:val="center"/>
+          </w:tcPr>
+          <w:p>
+            <w:pPr>
+              <w:pStyle w:val="Verses"/>
+              <w:rPr>
+                <w:rFonts w:ascii="Arial Unicode MS" w:hAnsi="Arial Unicode MS"/>
+                <w:sz w:val="22"/>
+                <w:szCs w:val="22"/>
+              </w:rPr>
+            </w:pPr>
+            <w:r>
+              <w:rPr>
+                <w:rFonts w:ascii="Arial Unicode MS" w:hAnsi="Arial Unicode MS"/>
+                <w:sz w:val="22"/>
+                <w:szCs w:val="22"/>
+              </w:rPr>
+              <w:t>EAP</w:t>
+            </w:r>
+          </w:p>
+        </w:tc>
+      </w:tr>
+      <w:tr>
+        <w:trPr>
+          <w:trHeight w:val="340" w:hRule="atLeast"/>
+        </w:trPr>
+        <w:tc>
+          <w:tcPr>
+            <w:tcW w:w="914" w:type="dxa"/>
+            <w:tcBorders>
+              <w:top w:val="single" w:sz="4" w:space="0" w:color="999999"/>
+              <w:left w:val="single" w:sz="4" w:space="0" w:color="999999"/>
+              <w:bottom w:val="single" w:sz="4" w:space="0" w:color="999999"/>
+              <w:right w:val="single" w:sz="4" w:space="0" w:color="999999"/>
+              <w:insideH w:val="single" w:sz="4" w:space="0" w:color="999999"/>
+              <w:insideV w:val="single" w:sz="4" w:space="0" w:color="999999"/>
+            </w:tcBorders>
+            <w:shd w:fill="FFFFFF" w:val="clear"/>
+            <w:tcMar>
+              <w:left w:w="-2" w:type="dxa"/>
+            </w:tcMar>
+            <w:vAlign w:val="center"/>
+          </w:tcPr>
+          <w:p>
+            <w:pPr>
+              <w:pStyle w:val="Verses"/>
+              <w:rPr>
+                <w:rFonts w:ascii="Arial Unicode MS" w:hAnsi="Arial Unicode MS"/>
+                <w:sz w:val="22"/>
+                <w:szCs w:val="22"/>
+              </w:rPr>
+            </w:pPr>
+            <w:r>
+              <w:rPr>
+                <w:rFonts w:ascii="Arial Unicode MS" w:hAnsi="Arial Unicode MS"/>
+                <w:sz w:val="22"/>
+                <w:szCs w:val="22"/>
+              </w:rPr>
+              <w:t>1.2</w:t>
+            </w:r>
+          </w:p>
+        </w:tc>
+        <w:tc>
+          <w:tcPr>
+            <w:tcW w:w="1186" w:type="dxa"/>
+            <w:tcBorders>
+              <w:top w:val="single" w:sz="4" w:space="0" w:color="999999"/>
+              <w:left w:val="single" w:sz="4" w:space="0" w:color="999999"/>
+              <w:bottom w:val="single" w:sz="4" w:space="0" w:color="999999"/>
+              <w:right w:val="single" w:sz="4" w:space="0" w:color="999999"/>
+              <w:insideH w:val="single" w:sz="4" w:space="0" w:color="999999"/>
+              <w:insideV w:val="single" w:sz="4" w:space="0" w:color="999999"/>
+            </w:tcBorders>
+            <w:shd w:fill="FFFFFF" w:val="clear"/>
+            <w:tcMar>
+              <w:left w:w="-2" w:type="dxa"/>
+            </w:tcMar>
+            <w:vAlign w:val="center"/>
+          </w:tcPr>
+          <w:p>
+            <w:pPr>
+              <w:pStyle w:val="Verses"/>
+              <w:rPr>
+                <w:rFonts w:ascii="Arial Unicode MS" w:hAnsi="Arial Unicode MS"/>
+                <w:sz w:val="22"/>
+                <w:szCs w:val="22"/>
+              </w:rPr>
+            </w:pPr>
+            <w:r>
+              <w:rPr>
+                <w:rFonts w:ascii="Arial Unicode MS" w:hAnsi="Arial Unicode MS"/>
+                <w:sz w:val="22"/>
+                <w:szCs w:val="22"/>
+              </w:rPr>
+              <w:t>04/10/2016</w:t>
+            </w:r>
+          </w:p>
+        </w:tc>
+        <w:tc>
+          <w:tcPr>
+            <w:tcW w:w="2495" w:type="dxa"/>
+            <w:tcBorders>
+              <w:top w:val="single" w:sz="4" w:space="0" w:color="999999"/>
+              <w:left w:val="single" w:sz="4" w:space="0" w:color="999999"/>
+              <w:bottom w:val="single" w:sz="4" w:space="0" w:color="999999"/>
+              <w:right w:val="single" w:sz="4" w:space="0" w:color="999999"/>
+              <w:insideH w:val="single" w:sz="4" w:space="0" w:color="999999"/>
+              <w:insideV w:val="single" w:sz="4" w:space="0" w:color="999999"/>
+            </w:tcBorders>
+            <w:shd w:fill="FFFFFF" w:val="clear"/>
+            <w:tcMar>
+              <w:left w:w="-2" w:type="dxa"/>
+            </w:tcMar>
+            <w:vAlign w:val="center"/>
+          </w:tcPr>
+          <w:p>
+            <w:pPr>
+              <w:pStyle w:val="Verses"/>
+              <w:rPr>
+                <w:rFonts w:ascii="Arial Unicode MS" w:hAnsi="Arial Unicode MS"/>
+                <w:sz w:val="22"/>
+                <w:szCs w:val="22"/>
+              </w:rPr>
+            </w:pPr>
+            <w:r>
+              <w:rPr>
+                <w:rFonts w:ascii="Arial Unicode MS" w:hAnsi="Arial Unicode MS"/>
+                <w:sz w:val="22"/>
+                <w:szCs w:val="22"/>
+              </w:rPr>
+              <w:t>Leonardo Baiser</w:t>
+            </w:r>
+          </w:p>
+        </w:tc>
+        <w:tc>
+          <w:tcPr>
+            <w:tcW w:w="4076" w:type="dxa"/>
+            <w:tcBorders>
+              <w:top w:val="single" w:sz="4" w:space="0" w:color="999999"/>
+              <w:left w:val="single" w:sz="4" w:space="0" w:color="999999"/>
+              <w:bottom w:val="single" w:sz="4" w:space="0" w:color="999999"/>
+              <w:right w:val="single" w:sz="4" w:space="0" w:color="999999"/>
+              <w:insideH w:val="single" w:sz="4" w:space="0" w:color="999999"/>
+              <w:insideV w:val="single" w:sz="4" w:space="0" w:color="999999"/>
+            </w:tcBorders>
+            <w:shd w:fill="FFFFFF" w:val="clear"/>
+            <w:tcMar>
+              <w:left w:w="-2" w:type="dxa"/>
+            </w:tcMar>
+            <w:vAlign w:val="center"/>
+          </w:tcPr>
+          <w:p>
+            <w:pPr>
+              <w:pStyle w:val="Verses"/>
+              <w:rPr>
+                <w:rFonts w:ascii="Arial Unicode MS" w:hAnsi="Arial Unicode MS"/>
+                <w:sz w:val="22"/>
+                <w:szCs w:val="22"/>
+              </w:rPr>
+            </w:pPr>
+            <w:r>
+              <w:rPr>
+                <w:rFonts w:ascii="Arial Unicode MS" w:hAnsi="Arial Unicode MS"/>
+                <w:sz w:val="22"/>
+                <w:szCs w:val="22"/>
+              </w:rPr>
+              <w:t>Cronograma</w:t>
             </w:r>
           </w:p>
         </w:tc>
@@ -383,7 +681,7 @@
             </w:tcBorders>
             <w:shd w:fill="FFFFFF" w:val="clear"/>
             <w:tcMar>
-              <w:left w:w="3" w:type="dxa"/>
+              <w:left w:w="-2" w:type="dxa"/>
             </w:tcMar>
             <w:vAlign w:val="center"/>
           </w:tcPr>
@@ -392,17 +690,13 @@
               <w:pStyle w:val="Verses"/>
               <w:rPr>
                 <w:rFonts w:ascii="Arial Unicode MS" w:hAnsi="Arial Unicode MS"/>
-                <w:sz w:val="22"/>
-                <w:szCs w:val="22"/>
               </w:rPr>
             </w:pPr>
             <w:r>
               <w:rPr>
                 <w:rFonts w:ascii="Arial Unicode MS" w:hAnsi="Arial Unicode MS"/>
-                <w:sz w:val="22"/>
-                <w:szCs w:val="22"/>
-              </w:rPr>
-              <w:t>1.1</w:t>
+              </w:rPr>
+              <w:t>1.3</w:t>
             </w:r>
           </w:p>
         </w:tc>
@@ -418,7 +712,7 @@
             </w:tcBorders>
             <w:shd w:fill="FFFFFF" w:val="clear"/>
             <w:tcMar>
-              <w:left w:w="3" w:type="dxa"/>
+              <w:left w:w="-2" w:type="dxa"/>
             </w:tcMar>
             <w:vAlign w:val="center"/>
           </w:tcPr>
@@ -427,15 +721,11 @@
               <w:pStyle w:val="Verses"/>
               <w:rPr>
                 <w:rFonts w:ascii="Arial Unicode MS" w:hAnsi="Arial Unicode MS"/>
-                <w:sz w:val="22"/>
-                <w:szCs w:val="22"/>
               </w:rPr>
             </w:pPr>
             <w:r>
               <w:rPr>
                 <w:rFonts w:ascii="Arial Unicode MS" w:hAnsi="Arial Unicode MS"/>
-                <w:sz w:val="22"/>
-                <w:szCs w:val="22"/>
               </w:rPr>
               <w:t>04/10/2016</w:t>
             </w:r>
@@ -453,7 +743,7 @@
             </w:tcBorders>
             <w:shd w:fill="FFFFFF" w:val="clear"/>
             <w:tcMar>
-              <w:left w:w="3" w:type="dxa"/>
+              <w:left w:w="-2" w:type="dxa"/>
             </w:tcMar>
             <w:vAlign w:val="center"/>
           </w:tcPr>
@@ -462,15 +752,11 @@
               <w:pStyle w:val="Verses"/>
               <w:rPr>
                 <w:rFonts w:ascii="Arial Unicode MS" w:hAnsi="Arial Unicode MS"/>
-                <w:sz w:val="22"/>
-                <w:szCs w:val="22"/>
               </w:rPr>
             </w:pPr>
             <w:r>
               <w:rPr>
                 <w:rFonts w:ascii="Arial Unicode MS" w:hAnsi="Arial Unicode MS"/>
-                <w:sz w:val="22"/>
-                <w:szCs w:val="22"/>
               </w:rPr>
               <w:t>Leonardo Baiser</w:t>
             </w:r>
@@ -488,7 +774,7 @@
             </w:tcBorders>
             <w:shd w:fill="FFFFFF" w:val="clear"/>
             <w:tcMar>
-              <w:left w:w="3" w:type="dxa"/>
+              <w:left w:w="-2" w:type="dxa"/>
             </w:tcMar>
             <w:vAlign w:val="center"/>
           </w:tcPr>
@@ -497,162 +783,13 @@
               <w:pStyle w:val="Verses"/>
               <w:rPr>
                 <w:rFonts w:ascii="Arial Unicode MS" w:hAnsi="Arial Unicode MS"/>
-                <w:sz w:val="22"/>
-                <w:szCs w:val="22"/>
               </w:rPr>
             </w:pPr>
             <w:r>
               <w:rPr>
                 <w:rFonts w:ascii="Arial Unicode MS" w:hAnsi="Arial Unicode MS"/>
-                <w:sz w:val="22"/>
-                <w:szCs w:val="22"/>
-              </w:rPr>
-              <w:t>EAP</w:t>
-            </w:r>
-          </w:p>
-        </w:tc>
-      </w:tr>
-      <w:tr>
-        <w:trPr>
-          <w:trHeight w:val="340" w:hRule="atLeast"/>
-        </w:trPr>
-        <w:tc>
-          <w:tcPr>
-            <w:tcW w:w="914" w:type="dxa"/>
-            <w:tcBorders>
-              <w:left w:val="single" w:sz="4" w:space="0" w:color="999999"/>
-              <w:bottom w:val="single" w:sz="4" w:space="0" w:color="999999"/>
-              <w:right w:val="single" w:sz="4" w:space="0" w:color="999999"/>
-              <w:insideH w:val="single" w:sz="4" w:space="0" w:color="999999"/>
-              <w:insideV w:val="single" w:sz="4" w:space="0" w:color="999999"/>
-            </w:tcBorders>
-            <w:shd w:fill="FFFFFF" w:val="clear"/>
-            <w:tcMar>
-              <w:left w:w="3" w:type="dxa"/>
-            </w:tcMar>
-            <w:vAlign w:val="center"/>
-          </w:tcPr>
-          <w:p>
-            <w:pPr>
-              <w:pStyle w:val="Verses"/>
-              <w:rPr>
-                <w:rFonts w:ascii="Arial Unicode MS" w:hAnsi="Arial Unicode MS"/>
-                <w:sz w:val="22"/>
-                <w:szCs w:val="22"/>
-              </w:rPr>
-            </w:pPr>
-            <w:r>
-              <w:rPr>
-                <w:rFonts w:ascii="Arial Unicode MS" w:hAnsi="Arial Unicode MS"/>
-                <w:sz w:val="22"/>
-                <w:szCs w:val="22"/>
-              </w:rPr>
-              <w:t>1.2</w:t>
-            </w:r>
-          </w:p>
-        </w:tc>
-        <w:tc>
-          <w:tcPr>
-            <w:tcW w:w="1186" w:type="dxa"/>
-            <w:tcBorders>
-              <w:left w:val="single" w:sz="4" w:space="0" w:color="999999"/>
-              <w:bottom w:val="single" w:sz="4" w:space="0" w:color="999999"/>
-              <w:right w:val="single" w:sz="4" w:space="0" w:color="999999"/>
-              <w:insideH w:val="single" w:sz="4" w:space="0" w:color="999999"/>
-              <w:insideV w:val="single" w:sz="4" w:space="0" w:color="999999"/>
-            </w:tcBorders>
-            <w:shd w:fill="FFFFFF" w:val="clear"/>
-            <w:tcMar>
-              <w:left w:w="3" w:type="dxa"/>
-            </w:tcMar>
-            <w:vAlign w:val="center"/>
-          </w:tcPr>
-          <w:p>
-            <w:pPr>
-              <w:pStyle w:val="Verses"/>
-              <w:rPr>
-                <w:rFonts w:ascii="Arial Unicode MS" w:hAnsi="Arial Unicode MS"/>
-                <w:sz w:val="22"/>
-                <w:szCs w:val="22"/>
-              </w:rPr>
-            </w:pPr>
-            <w:r>
-              <w:rPr>
-                <w:rFonts w:ascii="Arial Unicode MS" w:hAnsi="Arial Unicode MS"/>
-                <w:sz w:val="22"/>
-                <w:szCs w:val="22"/>
-              </w:rPr>
-              <w:t>04/10/2016</w:t>
-            </w:r>
-          </w:p>
-        </w:tc>
-        <w:tc>
-          <w:tcPr>
-            <w:tcW w:w="2495" w:type="dxa"/>
-            <w:tcBorders>
-              <w:left w:val="single" w:sz="4" w:space="0" w:color="999999"/>
-              <w:bottom w:val="single" w:sz="4" w:space="0" w:color="999999"/>
-              <w:right w:val="single" w:sz="4" w:space="0" w:color="999999"/>
-              <w:insideH w:val="single" w:sz="4" w:space="0" w:color="999999"/>
-              <w:insideV w:val="single" w:sz="4" w:space="0" w:color="999999"/>
-            </w:tcBorders>
-            <w:shd w:fill="FFFFFF" w:val="clear"/>
-            <w:tcMar>
-              <w:left w:w="3" w:type="dxa"/>
-            </w:tcMar>
-            <w:vAlign w:val="center"/>
-          </w:tcPr>
-          <w:p>
-            <w:pPr>
-              <w:pStyle w:val="Verses"/>
-              <w:rPr>
-                <w:rFonts w:ascii="Arial Unicode MS" w:hAnsi="Arial Unicode MS"/>
-                <w:sz w:val="22"/>
-                <w:szCs w:val="22"/>
-              </w:rPr>
-            </w:pPr>
-            <w:r>
-              <w:rPr>
-                <w:rFonts w:ascii="Arial Unicode MS" w:hAnsi="Arial Unicode MS"/>
-                <w:sz w:val="22"/>
-                <w:szCs w:val="22"/>
-              </w:rPr>
-              <w:t>Leonardo Baiser</w:t>
-            </w:r>
-          </w:p>
-        </w:tc>
-        <w:tc>
-          <w:tcPr>
-            <w:tcW w:w="4076" w:type="dxa"/>
-            <w:tcBorders>
-              <w:left w:val="single" w:sz="4" w:space="0" w:color="999999"/>
-              <w:bottom w:val="single" w:sz="4" w:space="0" w:color="999999"/>
-              <w:right w:val="single" w:sz="4" w:space="0" w:color="999999"/>
-              <w:insideH w:val="single" w:sz="4" w:space="0" w:color="999999"/>
-              <w:insideV w:val="single" w:sz="4" w:space="0" w:color="999999"/>
-            </w:tcBorders>
-            <w:shd w:fill="FFFFFF" w:val="clear"/>
-            <w:tcMar>
-              <w:left w:w="3" w:type="dxa"/>
-            </w:tcMar>
-            <w:vAlign w:val="center"/>
-          </w:tcPr>
-          <w:p>
-            <w:pPr>
-              <w:pStyle w:val="Verses"/>
-              <w:rPr>
-                <w:rFonts w:ascii="Arial Unicode MS" w:hAnsi="Arial Unicode MS"/>
-                <w:sz w:val="22"/>
-                <w:szCs w:val="22"/>
-              </w:rPr>
-            </w:pPr>
-            <w:r>
-              <w:rPr>
-                <w:rFonts w:ascii="Arial Unicode MS" w:hAnsi="Arial Unicode MS"/>
-                <w:sz w:val="22"/>
-                <w:szCs w:val="22"/>
-              </w:rPr>
-              <w:t>Cronograma</w:t>
+              </w:rPr>
+              <w:t>Gestão de Comunicação</w:t>
             </w:r>
           </w:p>
         </w:tc>
@@ -1388,7 +1525,9 @@
         </w:rPr>
       </w:pPr>
       <w:r>
-        <w:rPr/>
+        <w:rPr>
+          <w:rFonts w:ascii="Arial Unicode MS" w:hAnsi="Arial Unicode MS"/>
+        </w:rPr>
       </w:r>
       <w:r>
         <w:br w:type="page"/>
@@ -1403,8 +1542,8 @@
         </w:numPr>
         <w:rPr/>
       </w:pPr>
-      <w:bookmarkStart w:id="3" w:name="_Toc383330992"/>
-      <w:bookmarkStart w:id="4" w:name="_Toc427092160"/>
+      <w:bookmarkStart w:id="3" w:name="_Toc427092160"/>
+      <w:bookmarkStart w:id="4" w:name="_Toc383330992"/>
       <w:bookmarkEnd w:id="3"/>
       <w:bookmarkEnd w:id="4"/>
       <w:r>
@@ -1426,19 +1565,7 @@
         <w:rPr>
           <w:rFonts w:cs="Arial" w:ascii="Arial Unicode MS" w:hAnsi="Arial Unicode MS"/>
         </w:rPr>
-        <w:t xml:space="preserve">O sistema concentra-se no cadastro de usuários e busca de currículos para stakeholders das áreas de Ciência e Tecnologia e tem como objetivo auxiliar no gerenciamento dos documentos do grupo, como: inserir, excluir, modificar, consultar e resgatar. </w:t>
-      </w:r>
-      <w:r>
-        <w:rPr>
-          <w:rFonts w:cs="Arial" w:ascii="Arial Unicode MS" w:hAnsi="Arial Unicode MS"/>
-        </w:rPr>
-        <w:t>G</w:t>
-      </w:r>
-      <w:r>
-        <w:rPr>
-          <w:rFonts w:cs="Arial" w:ascii="Arial Unicode MS" w:hAnsi="Arial Unicode MS"/>
-        </w:rPr>
-        <w:t>eração de relatórios.</w:t>
+        <w:t>O sistema concentra-se no cadastro de usuários e busca de currículos para stakeholders das áreas de Ciência e Tecnologia e tem como objetivo auxiliar no gerenciamento dos documentos do grupo, como: inserir, excluir, modificar, consultar e resgatar. Geração de relatórios.</w:t>
       </w:r>
     </w:p>
     <w:p>
@@ -1449,7 +1576,9 @@
         </w:rPr>
       </w:pPr>
       <w:r>
-        <w:rPr/>
+        <w:rPr>
+          <w:rFonts w:ascii="Arial Unicode MS" w:hAnsi="Arial Unicode MS"/>
+        </w:rPr>
         <w:drawing>
           <wp:anchor behindDoc="0" distT="0" distB="0" distL="0" distR="0" simplePos="0" locked="0" layoutInCell="1" allowOverlap="1" relativeHeight="2">
             <wp:simplePos x="0" y="0"/>
@@ -1504,13 +1633,15 @@
           <w:ilvl w:val="0"/>
           <w:numId w:val="0"/>
         </w:numPr>
-        <w:ind w:right="0" w:hanging="0"/>
-        <w:rPr>
-          <w:rFonts w:ascii="Arial Unicode MS" w:hAnsi="Arial Unicode MS"/>
-        </w:rPr>
-      </w:pPr>
-      <w:r>
-        <w:rPr/>
+        <w:ind w:left="720" w:right="0" w:hanging="0"/>
+        <w:rPr>
+          <w:rFonts w:ascii="Arial Unicode MS" w:hAnsi="Arial Unicode MS"/>
+        </w:rPr>
+      </w:pPr>
+      <w:r>
+        <w:rPr>
+          <w:rFonts w:ascii="Arial Unicode MS" w:hAnsi="Arial Unicode MS"/>
+        </w:rPr>
       </w:r>
     </w:p>
     <w:p>
@@ -1521,7 +1652,9 @@
         </w:rPr>
       </w:pPr>
       <w:r>
-        <w:rPr/>
+        <w:rPr>
+          <w:rFonts w:ascii="Arial Unicode MS" w:hAnsi="Arial Unicode MS"/>
+        </w:rPr>
       </w:r>
     </w:p>
     <w:p>
@@ -1532,7 +1665,9 @@
         </w:rPr>
       </w:pPr>
       <w:r>
-        <w:rPr/>
+        <w:rPr>
+          <w:rFonts w:ascii="Arial Unicode MS" w:hAnsi="Arial Unicode MS"/>
+        </w:rPr>
       </w:r>
     </w:p>
     <w:p>
@@ -1543,7 +1678,9 @@
         </w:rPr>
       </w:pPr>
       <w:r>
-        <w:rPr/>
+        <w:rPr>
+          <w:rFonts w:ascii="Arial Unicode MS" w:hAnsi="Arial Unicode MS"/>
+        </w:rPr>
       </w:r>
     </w:p>
     <w:p>
@@ -1554,7 +1691,9 @@
         </w:rPr>
       </w:pPr>
       <w:r>
-        <w:rPr/>
+        <w:rPr>
+          <w:rFonts w:ascii="Arial Unicode MS" w:hAnsi="Arial Unicode MS"/>
+        </w:rPr>
       </w:r>
     </w:p>
     <w:p>
@@ -1565,7 +1704,9 @@
         </w:rPr>
       </w:pPr>
       <w:r>
-        <w:rPr/>
+        <w:rPr>
+          <w:rFonts w:ascii="Arial Unicode MS" w:hAnsi="Arial Unicode MS"/>
+        </w:rPr>
       </w:r>
     </w:p>
     <w:p>
@@ -1576,7 +1717,9 @@
         </w:rPr>
       </w:pPr>
       <w:r>
-        <w:rPr/>
+        <w:rPr>
+          <w:rFonts w:ascii="Arial Unicode MS" w:hAnsi="Arial Unicode MS"/>
+        </w:rPr>
       </w:r>
     </w:p>
     <w:p>
@@ -1587,7 +1730,9 @@
         </w:rPr>
       </w:pPr>
       <w:r>
-        <w:rPr/>
+        <w:rPr>
+          <w:rFonts w:ascii="Arial Unicode MS" w:hAnsi="Arial Unicode MS"/>
+        </w:rPr>
       </w:r>
     </w:p>
     <w:p>
@@ -1615,7 +1760,9 @@
         </w:rPr>
       </w:pPr>
       <w:r>
-        <w:rPr/>
+        <w:rPr>
+          <w:rFonts w:ascii="Arial Unicode MS" w:hAnsi="Arial Unicode MS"/>
+        </w:rPr>
       </w:r>
     </w:p>
     <w:p>
@@ -1630,7 +1777,9 @@
         </w:rPr>
       </w:pPr>
       <w:r>
-        <w:rPr/>
+        <w:rPr>
+          <w:rFonts w:ascii="Arial Unicode MS" w:hAnsi="Arial Unicode MS"/>
+        </w:rPr>
       </w:r>
     </w:p>
     <w:p>
@@ -1641,7 +1790,9 @@
         </w:rPr>
       </w:pPr>
       <w:r>
-        <w:rPr/>
+        <w:rPr>
+          <w:rFonts w:ascii="Arial Unicode MS" w:hAnsi="Arial Unicode MS"/>
+        </w:rPr>
       </w:r>
     </w:p>
     <w:p>
@@ -1652,7 +1803,9 @@
         </w:rPr>
       </w:pPr>
       <w:r>
-        <w:rPr/>
+        <w:rPr>
+          <w:rFonts w:ascii="Arial Unicode MS" w:hAnsi="Arial Unicode MS"/>
+        </w:rPr>
       </w:r>
     </w:p>
     <w:p>
@@ -1667,7 +1820,9 @@
         </w:rPr>
       </w:pPr>
       <w:r>
-        <w:rPr/>
+        <w:rPr>
+          <w:rFonts w:ascii="Arial Unicode MS" w:hAnsi="Arial Unicode MS"/>
+        </w:rPr>
       </w:r>
     </w:p>
     <w:p>
@@ -1688,7 +1843,9 @@
         </w:rPr>
       </w:pPr>
       <w:r>
-        <w:rPr/>
+        <w:rPr>
+          <w:rFonts w:ascii="Arial Unicode MS" w:hAnsi="Arial Unicode MS"/>
+        </w:rPr>
       </w:r>
       <w:r>
         <w:br w:type="page"/>
@@ -1735,7 +1892,7 @@
         <w:pStyle w:val="Normal"/>
         <w:numPr>
           <w:ilvl w:val="0"/>
-          <w:numId w:val="3"/>
+          <w:numId w:val="2"/>
         </w:numPr>
         <w:rPr/>
       </w:pPr>
@@ -1759,7 +1916,7 @@
         <w:pStyle w:val="Normal"/>
         <w:numPr>
           <w:ilvl w:val="0"/>
-          <w:numId w:val="3"/>
+          <w:numId w:val="2"/>
         </w:numPr>
         <w:rPr/>
       </w:pPr>
@@ -1783,7 +1940,7 @@
         <w:pStyle w:val="Normal"/>
         <w:numPr>
           <w:ilvl w:val="0"/>
-          <w:numId w:val="3"/>
+          <w:numId w:val="2"/>
         </w:numPr>
         <w:rPr/>
       </w:pPr>
@@ -1807,7 +1964,7 @@
         <w:pStyle w:val="Normal"/>
         <w:numPr>
           <w:ilvl w:val="0"/>
-          <w:numId w:val="3"/>
+          <w:numId w:val="2"/>
         </w:numPr>
         <w:rPr>
           <w:rFonts w:ascii="Arial Unicode MS" w:hAnsi="Arial Unicode MS"/>
@@ -1846,7 +2003,9 @@
         </w:rPr>
       </w:pPr>
       <w:r>
-        <w:rPr/>
+        <w:rPr>
+          <w:rFonts w:ascii="Arial Unicode MS" w:hAnsi="Arial Unicode MS"/>
+        </w:rPr>
       </w:r>
     </w:p>
     <w:p>
@@ -1920,578 +2079,53 @@
     </w:p>
     <w:p>
       <w:pPr>
-        <w:pStyle w:val="Normal"/>
-        <w:rPr>
-          <w:rFonts w:ascii="Arial Unicode MS" w:hAnsi="Arial Unicode MS"/>
-        </w:rPr>
-      </w:pPr>
-      <w:r>
-        <w:rPr>
-          <w:rFonts w:ascii="Arial Unicode MS" w:hAnsi="Arial Unicode MS"/>
-        </w:rPr>
-      </w:r>
-    </w:p>
-    <w:p>
-      <w:pPr>
         <w:pStyle w:val="Ttulo1"/>
         <w:numPr>
           <w:ilvl w:val="0"/>
           <w:numId w:val="1"/>
         </w:numPr>
-        <w:rPr>
-          <w:rFonts w:ascii="Arial Unicode MS" w:hAnsi="Arial Unicode MS"/>
-        </w:rPr>
-      </w:pPr>
-      <w:bookmarkStart w:id="7" w:name="_Toc383330999"/>
-      <w:bookmarkStart w:id="8" w:name="_Toc427092163"/>
+        <w:rPr/>
+      </w:pPr>
+      <w:bookmarkStart w:id="7" w:name="_Toc427092164"/>
       <w:bookmarkEnd w:id="7"/>
-      <w:bookmarkEnd w:id="8"/>
-      <w:r>
-        <w:rPr>
-          <w:rFonts w:ascii="Arial Unicode MS" w:hAnsi="Arial Unicode MS"/>
-        </w:rPr>
-        <w:t>Como será medido o Progresso do Projeto</w:t>
+      <w:r>
+        <w:rPr>
+          <w:rFonts w:ascii="Arial Unicode MS" w:hAnsi="Arial Unicode MS"/>
+        </w:rPr>
+        <w:t>Gestão de Riscos e Problemas</w:t>
       </w:r>
     </w:p>
     <w:p>
       <w:pPr>
         <w:pStyle w:val="Comments"/>
-        <w:rPr>
-          <w:rFonts w:ascii="Arial Unicode MS" w:hAnsi="Arial Unicode MS"/>
-        </w:rPr>
-      </w:pPr>
-      <w:r>
-        <w:rPr>
-          <w:rFonts w:ascii="Arial Unicode MS" w:hAnsi="Arial Unicode MS"/>
-        </w:rPr>
-        <w:t>[Defina como será medido o progresso do projeto. ]</w:t>
-      </w:r>
-    </w:p>
-    <w:p>
-      <w:pPr>
-        <w:pStyle w:val="Normal"/>
         <w:rPr/>
       </w:pPr>
       <w:r>
         <w:rPr>
           <w:rFonts w:ascii="Arial Unicode MS" w:hAnsi="Arial Unicode MS"/>
         </w:rPr>
-        <w:t xml:space="preserve">Através do </w:t>
-      </w:r>
-      <w:hyperlink r:id="rId3">
-        <w:r>
-          <w:rPr>
-            <w:rStyle w:val="InternetLink"/>
-            <w:rFonts w:ascii="Arial Unicode MS" w:hAnsi="Arial Unicode MS"/>
-          </w:rPr>
-          <w:t>Gerenciamento do valor agregado</w:t>
-        </w:r>
-      </w:hyperlink>
-      <w:r>
-        <w:rPr>
-          <w:rFonts w:ascii="Arial Unicode MS" w:hAnsi="Arial Unicode MS"/>
-        </w:rPr>
-        <w:t xml:space="preserve"> e de seus indicadores de prazo e custo (SPI &amp; CPI) e semáforos para indicar o progresso do projeto. </w:t>
-      </w:r>
-    </w:p>
-    <w:p>
-      <w:pPr>
-        <w:pStyle w:val="Normal"/>
-        <w:rPr>
-          <w:rFonts w:ascii="Arial Unicode MS" w:hAnsi="Arial Unicode MS"/>
-        </w:rPr>
-      </w:pPr>
-      <w:r>
-        <w:rPr>
-          <w:rFonts w:ascii="Arial Unicode MS" w:hAnsi="Arial Unicode MS"/>
-        </w:rPr>
-        <w:t>Os critérios serão:</w:t>
-      </w:r>
-    </w:p>
-    <w:tbl>
-      <w:tblPr>
-        <w:tblW w:w="4813" w:type="dxa"/>
-        <w:jc w:val="left"/>
-        <w:tblInd w:w="20" w:type="dxa"/>
-        <w:tblBorders>
-          <w:top w:val="single" w:sz="8" w:space="0" w:color="A3A3A3"/>
-          <w:left w:val="single" w:sz="8" w:space="0" w:color="A3A3A3"/>
-          <w:bottom w:val="single" w:sz="8" w:space="0" w:color="A3A3A3"/>
-          <w:right w:val="single" w:sz="8" w:space="0" w:color="A3A3A3"/>
-          <w:insideH w:val="single" w:sz="8" w:space="0" w:color="A3A3A3"/>
-          <w:insideV w:val="single" w:sz="8" w:space="0" w:color="A3A3A3"/>
-        </w:tblBorders>
-        <w:tblCellMar>
-          <w:top w:w="80" w:type="dxa"/>
-          <w:left w:w="20" w:type="dxa"/>
-          <w:bottom w:w="80" w:type="dxa"/>
-          <w:right w:w="80" w:type="dxa"/>
-        </w:tblCellMar>
-      </w:tblPr>
-      <w:tblGrid>
-        <w:gridCol w:w="1175"/>
-        <w:gridCol w:w="960"/>
-        <w:gridCol w:w="1451"/>
-        <w:gridCol w:w="1226"/>
-      </w:tblGrid>
-      <w:tr>
-        <w:trPr/>
-        <w:tc>
-          <w:tcPr>
-            <w:tcW w:w="1175" w:type="dxa"/>
-            <w:tcBorders>
-              <w:top w:val="single" w:sz="8" w:space="0" w:color="A3A3A3"/>
-              <w:left w:val="single" w:sz="8" w:space="0" w:color="A3A3A3"/>
-              <w:bottom w:val="single" w:sz="8" w:space="0" w:color="A3A3A3"/>
-              <w:right w:val="single" w:sz="8" w:space="0" w:color="A3A3A3"/>
-              <w:insideH w:val="single" w:sz="8" w:space="0" w:color="A3A3A3"/>
-              <w:insideV w:val="single" w:sz="8" w:space="0" w:color="A3A3A3"/>
-            </w:tcBorders>
-            <w:shd w:fill="FFFFFF" w:val="clear"/>
-            <w:tcMar>
-              <w:left w:w="20" w:type="dxa"/>
-            </w:tcMar>
-          </w:tcPr>
-          <w:p>
-            <w:pPr>
-              <w:pStyle w:val="Normal"/>
-              <w:rPr>
-                <w:rFonts w:ascii="Arial Unicode MS" w:hAnsi="Arial Unicode MS"/>
-              </w:rPr>
-            </w:pPr>
-            <w:r>
-              <w:rPr>
-                <w:rFonts w:ascii="Arial Unicode MS" w:hAnsi="Arial Unicode MS"/>
-              </w:rPr>
-              <w:t>Indicador</w:t>
-            </w:r>
-          </w:p>
-        </w:tc>
-        <w:tc>
-          <w:tcPr>
-            <w:tcW w:w="960" w:type="dxa"/>
-            <w:tcBorders>
-              <w:top w:val="single" w:sz="8" w:space="0" w:color="A3A3A3"/>
-              <w:left w:val="single" w:sz="8" w:space="0" w:color="A3A3A3"/>
-              <w:bottom w:val="single" w:sz="8" w:space="0" w:color="A3A3A3"/>
-              <w:right w:val="single" w:sz="8" w:space="0" w:color="A3A3A3"/>
-              <w:insideH w:val="single" w:sz="8" w:space="0" w:color="A3A3A3"/>
-              <w:insideV w:val="single" w:sz="8" w:space="0" w:color="A3A3A3"/>
-            </w:tcBorders>
-            <w:shd w:fill="00B050" w:val="clear"/>
-            <w:tcMar>
-              <w:left w:w="20" w:type="dxa"/>
-            </w:tcMar>
-          </w:tcPr>
-          <w:p>
-            <w:pPr>
-              <w:pStyle w:val="Normal"/>
-              <w:rPr>
-                <w:lang w:val="en-US"/>
-              </w:rPr>
-            </w:pPr>
-            <w:r>
-              <w:rPr>
-                <w:rFonts w:ascii="Arial Unicode MS" w:hAnsi="Arial Unicode MS"/>
-                <w:lang w:val="en-US"/>
-              </w:rPr>
-              <w:t>Verde</w:t>
-            </w:r>
-          </w:p>
-        </w:tc>
-        <w:tc>
-          <w:tcPr>
-            <w:tcW w:w="1451" w:type="dxa"/>
-            <w:tcBorders>
-              <w:top w:val="single" w:sz="8" w:space="0" w:color="A3A3A3"/>
-              <w:left w:val="single" w:sz="8" w:space="0" w:color="A3A3A3"/>
-              <w:bottom w:val="single" w:sz="8" w:space="0" w:color="A3A3A3"/>
-              <w:right w:val="single" w:sz="8" w:space="0" w:color="A3A3A3"/>
-              <w:insideH w:val="single" w:sz="8" w:space="0" w:color="A3A3A3"/>
-              <w:insideV w:val="single" w:sz="8" w:space="0" w:color="A3A3A3"/>
-            </w:tcBorders>
-            <w:shd w:fill="FFFF00" w:val="clear"/>
-            <w:tcMar>
-              <w:left w:w="20" w:type="dxa"/>
-            </w:tcMar>
-          </w:tcPr>
-          <w:p>
-            <w:pPr>
-              <w:pStyle w:val="Normal"/>
-              <w:rPr>
-                <w:rFonts w:ascii="Arial Unicode MS" w:hAnsi="Arial Unicode MS"/>
-              </w:rPr>
-            </w:pPr>
-            <w:r>
-              <w:rPr>
-                <w:rFonts w:ascii="Arial Unicode MS" w:hAnsi="Arial Unicode MS"/>
-              </w:rPr>
-              <w:t>Amarelo</w:t>
-            </w:r>
-          </w:p>
-        </w:tc>
-        <w:tc>
-          <w:tcPr>
-            <w:tcW w:w="1226" w:type="dxa"/>
-            <w:tcBorders>
-              <w:top w:val="single" w:sz="8" w:space="0" w:color="A3A3A3"/>
-              <w:left w:val="single" w:sz="8" w:space="0" w:color="A3A3A3"/>
-              <w:bottom w:val="single" w:sz="8" w:space="0" w:color="A3A3A3"/>
-              <w:right w:val="single" w:sz="8" w:space="0" w:color="A3A3A3"/>
-              <w:insideH w:val="single" w:sz="8" w:space="0" w:color="A3A3A3"/>
-              <w:insideV w:val="single" w:sz="8" w:space="0" w:color="A3A3A3"/>
-            </w:tcBorders>
-            <w:shd w:fill="FF0000" w:val="clear"/>
-            <w:tcMar>
-              <w:left w:w="20" w:type="dxa"/>
-            </w:tcMar>
-          </w:tcPr>
-          <w:p>
-            <w:pPr>
-              <w:pStyle w:val="Normal"/>
-              <w:rPr>
-                <w:rFonts w:ascii="Arial Unicode MS" w:hAnsi="Arial Unicode MS"/>
-              </w:rPr>
-            </w:pPr>
-            <w:r>
-              <w:rPr>
-                <w:rFonts w:ascii="Arial Unicode MS" w:hAnsi="Arial Unicode MS"/>
-              </w:rPr>
-              <w:t>Vermelho</w:t>
-            </w:r>
-          </w:p>
-        </w:tc>
-      </w:tr>
-      <w:tr>
-        <w:trPr/>
-        <w:tc>
-          <w:tcPr>
-            <w:tcW w:w="1175" w:type="dxa"/>
-            <w:tcBorders>
-              <w:top w:val="single" w:sz="8" w:space="0" w:color="A3A3A3"/>
-              <w:left w:val="single" w:sz="8" w:space="0" w:color="A3A3A3"/>
-              <w:bottom w:val="single" w:sz="8" w:space="0" w:color="A3A3A3"/>
-              <w:right w:val="single" w:sz="8" w:space="0" w:color="A3A3A3"/>
-              <w:insideH w:val="single" w:sz="8" w:space="0" w:color="A3A3A3"/>
-              <w:insideV w:val="single" w:sz="8" w:space="0" w:color="A3A3A3"/>
-            </w:tcBorders>
-            <w:shd w:fill="FFFFFF" w:val="clear"/>
-            <w:tcMar>
-              <w:left w:w="20" w:type="dxa"/>
-            </w:tcMar>
-          </w:tcPr>
-          <w:p>
-            <w:pPr>
-              <w:pStyle w:val="Normal"/>
-              <w:rPr>
-                <w:lang w:val="en-US"/>
-              </w:rPr>
-            </w:pPr>
-            <w:r>
-              <w:rPr>
-                <w:rFonts w:ascii="Arial Unicode MS" w:hAnsi="Arial Unicode MS"/>
-                <w:lang w:val="en-US"/>
-              </w:rPr>
-              <w:t>SPI</w:t>
-            </w:r>
-          </w:p>
-        </w:tc>
-        <w:tc>
-          <w:tcPr>
-            <w:tcW w:w="960" w:type="dxa"/>
-            <w:tcBorders>
-              <w:top w:val="single" w:sz="8" w:space="0" w:color="A3A3A3"/>
-              <w:left w:val="single" w:sz="8" w:space="0" w:color="A3A3A3"/>
-              <w:bottom w:val="single" w:sz="8" w:space="0" w:color="A3A3A3"/>
-              <w:right w:val="single" w:sz="8" w:space="0" w:color="A3A3A3"/>
-              <w:insideH w:val="single" w:sz="8" w:space="0" w:color="A3A3A3"/>
-              <w:insideV w:val="single" w:sz="8" w:space="0" w:color="A3A3A3"/>
-            </w:tcBorders>
-            <w:shd w:fill="FFFFFF" w:val="clear"/>
-            <w:tcMar>
-              <w:left w:w="20" w:type="dxa"/>
-            </w:tcMar>
-          </w:tcPr>
-          <w:p>
-            <w:pPr>
-              <w:pStyle w:val="Normal"/>
-              <w:rPr>
-                <w:lang w:val="en-US"/>
-              </w:rPr>
-            </w:pPr>
-            <w:r>
-              <w:rPr>
-                <w:rFonts w:ascii="Arial Unicode MS" w:hAnsi="Arial Unicode MS"/>
-                <w:lang w:val="en-US"/>
-              </w:rPr>
-              <w:t>&gt;= 1.0</w:t>
-            </w:r>
-          </w:p>
-        </w:tc>
-        <w:tc>
-          <w:tcPr>
-            <w:tcW w:w="1451" w:type="dxa"/>
-            <w:tcBorders>
-              <w:top w:val="single" w:sz="8" w:space="0" w:color="A3A3A3"/>
-              <w:left w:val="single" w:sz="8" w:space="0" w:color="A3A3A3"/>
-              <w:bottom w:val="single" w:sz="8" w:space="0" w:color="A3A3A3"/>
-              <w:right w:val="single" w:sz="8" w:space="0" w:color="A3A3A3"/>
-              <w:insideH w:val="single" w:sz="8" w:space="0" w:color="A3A3A3"/>
-              <w:insideV w:val="single" w:sz="8" w:space="0" w:color="A3A3A3"/>
-            </w:tcBorders>
-            <w:shd w:fill="FFFFFF" w:val="clear"/>
-            <w:tcMar>
-              <w:left w:w="20" w:type="dxa"/>
-            </w:tcMar>
-          </w:tcPr>
-          <w:p>
-            <w:pPr>
-              <w:pStyle w:val="Normal"/>
-              <w:rPr>
-                <w:lang w:val="en-US"/>
-              </w:rPr>
-            </w:pPr>
-            <w:r>
-              <w:rPr>
-                <w:rFonts w:ascii="Arial Unicode MS" w:hAnsi="Arial Unicode MS"/>
-                <w:lang w:val="en-US"/>
-              </w:rPr>
-              <w:t>&gt;= 0.9 &lt; 1.0</w:t>
-            </w:r>
-          </w:p>
-        </w:tc>
-        <w:tc>
-          <w:tcPr>
-            <w:tcW w:w="1226" w:type="dxa"/>
-            <w:tcBorders>
-              <w:top w:val="single" w:sz="8" w:space="0" w:color="A3A3A3"/>
-              <w:left w:val="single" w:sz="8" w:space="0" w:color="A3A3A3"/>
-              <w:bottom w:val="single" w:sz="8" w:space="0" w:color="A3A3A3"/>
-              <w:right w:val="single" w:sz="8" w:space="0" w:color="A3A3A3"/>
-              <w:insideH w:val="single" w:sz="8" w:space="0" w:color="A3A3A3"/>
-              <w:insideV w:val="single" w:sz="8" w:space="0" w:color="A3A3A3"/>
-            </w:tcBorders>
-            <w:shd w:fill="FFFFFF" w:val="clear"/>
-            <w:tcMar>
-              <w:left w:w="20" w:type="dxa"/>
-            </w:tcMar>
-          </w:tcPr>
-          <w:p>
-            <w:pPr>
-              <w:pStyle w:val="Normal"/>
-              <w:rPr>
-                <w:lang w:val="en-US"/>
-              </w:rPr>
-            </w:pPr>
-            <w:r>
-              <w:rPr>
-                <w:rFonts w:ascii="Arial Unicode MS" w:hAnsi="Arial Unicode MS"/>
-                <w:lang w:val="en-US"/>
-              </w:rPr>
-              <w:t>&lt; 0.9</w:t>
-            </w:r>
-          </w:p>
-        </w:tc>
-      </w:tr>
-      <w:tr>
-        <w:trPr/>
-        <w:tc>
-          <w:tcPr>
-            <w:tcW w:w="1175" w:type="dxa"/>
-            <w:tcBorders>
-              <w:top w:val="single" w:sz="8" w:space="0" w:color="A3A3A3"/>
-              <w:left w:val="single" w:sz="8" w:space="0" w:color="A3A3A3"/>
-              <w:bottom w:val="single" w:sz="8" w:space="0" w:color="A3A3A3"/>
-              <w:right w:val="single" w:sz="8" w:space="0" w:color="A3A3A3"/>
-              <w:insideH w:val="single" w:sz="8" w:space="0" w:color="A3A3A3"/>
-              <w:insideV w:val="single" w:sz="8" w:space="0" w:color="A3A3A3"/>
-            </w:tcBorders>
-            <w:shd w:fill="FFFFFF" w:val="clear"/>
-            <w:tcMar>
-              <w:left w:w="20" w:type="dxa"/>
-            </w:tcMar>
-          </w:tcPr>
-          <w:p>
-            <w:pPr>
-              <w:pStyle w:val="Normal"/>
-              <w:rPr>
-                <w:lang w:val="en-US"/>
-              </w:rPr>
-            </w:pPr>
-            <w:r>
-              <w:rPr>
-                <w:rFonts w:ascii="Arial Unicode MS" w:hAnsi="Arial Unicode MS"/>
-                <w:lang w:val="en-US"/>
-              </w:rPr>
-              <w:t>CPI</w:t>
-            </w:r>
-          </w:p>
-        </w:tc>
-        <w:tc>
-          <w:tcPr>
-            <w:tcW w:w="960" w:type="dxa"/>
-            <w:tcBorders>
-              <w:top w:val="single" w:sz="8" w:space="0" w:color="A3A3A3"/>
-              <w:left w:val="single" w:sz="8" w:space="0" w:color="A3A3A3"/>
-              <w:bottom w:val="single" w:sz="8" w:space="0" w:color="A3A3A3"/>
-              <w:right w:val="single" w:sz="8" w:space="0" w:color="A3A3A3"/>
-              <w:insideH w:val="single" w:sz="8" w:space="0" w:color="A3A3A3"/>
-              <w:insideV w:val="single" w:sz="8" w:space="0" w:color="A3A3A3"/>
-            </w:tcBorders>
-            <w:shd w:fill="FFFFFF" w:val="clear"/>
-            <w:tcMar>
-              <w:left w:w="20" w:type="dxa"/>
-            </w:tcMar>
-          </w:tcPr>
-          <w:p>
-            <w:pPr>
-              <w:pStyle w:val="Normal"/>
-              <w:rPr>
-                <w:lang w:val="en-US"/>
-              </w:rPr>
-            </w:pPr>
-            <w:r>
-              <w:rPr>
-                <w:rFonts w:ascii="Arial Unicode MS" w:hAnsi="Arial Unicode MS"/>
-                <w:lang w:val="en-US"/>
-              </w:rPr>
-              <w:t>&gt;= 1.0</w:t>
-            </w:r>
-          </w:p>
-        </w:tc>
-        <w:tc>
-          <w:tcPr>
-            <w:tcW w:w="1451" w:type="dxa"/>
-            <w:tcBorders>
-              <w:top w:val="single" w:sz="8" w:space="0" w:color="A3A3A3"/>
-              <w:left w:val="single" w:sz="8" w:space="0" w:color="A3A3A3"/>
-              <w:bottom w:val="single" w:sz="8" w:space="0" w:color="A3A3A3"/>
-              <w:right w:val="single" w:sz="8" w:space="0" w:color="A3A3A3"/>
-              <w:insideH w:val="single" w:sz="8" w:space="0" w:color="A3A3A3"/>
-              <w:insideV w:val="single" w:sz="8" w:space="0" w:color="A3A3A3"/>
-            </w:tcBorders>
-            <w:shd w:fill="FFFFFF" w:val="clear"/>
-            <w:tcMar>
-              <w:left w:w="20" w:type="dxa"/>
-            </w:tcMar>
-          </w:tcPr>
-          <w:p>
-            <w:pPr>
-              <w:pStyle w:val="Normal"/>
-              <w:rPr>
-                <w:lang w:val="en-US"/>
-              </w:rPr>
-            </w:pPr>
-            <w:r>
-              <w:rPr>
-                <w:rFonts w:ascii="Arial Unicode MS" w:hAnsi="Arial Unicode MS"/>
-                <w:lang w:val="en-US"/>
-              </w:rPr>
-              <w:t>&gt;= 0.9 &lt; 1.0</w:t>
-            </w:r>
-          </w:p>
-        </w:tc>
-        <w:tc>
-          <w:tcPr>
-            <w:tcW w:w="1226" w:type="dxa"/>
-            <w:tcBorders>
-              <w:top w:val="single" w:sz="8" w:space="0" w:color="A3A3A3"/>
-              <w:left w:val="single" w:sz="8" w:space="0" w:color="A3A3A3"/>
-              <w:bottom w:val="single" w:sz="8" w:space="0" w:color="A3A3A3"/>
-              <w:right w:val="single" w:sz="8" w:space="0" w:color="A3A3A3"/>
-              <w:insideH w:val="single" w:sz="8" w:space="0" w:color="A3A3A3"/>
-              <w:insideV w:val="single" w:sz="8" w:space="0" w:color="A3A3A3"/>
-            </w:tcBorders>
-            <w:shd w:fill="FFFFFF" w:val="clear"/>
-            <w:tcMar>
-              <w:left w:w="20" w:type="dxa"/>
-            </w:tcMar>
-          </w:tcPr>
-          <w:p>
-            <w:pPr>
-              <w:pStyle w:val="Normal"/>
-              <w:rPr>
-                <w:lang w:val="en-US"/>
-              </w:rPr>
-            </w:pPr>
-            <w:r>
-              <w:rPr>
-                <w:rFonts w:ascii="Arial Unicode MS" w:hAnsi="Arial Unicode MS"/>
-                <w:lang w:val="en-US"/>
-              </w:rPr>
-              <w:t>&lt; 0.9</w:t>
-            </w:r>
-          </w:p>
-        </w:tc>
-      </w:tr>
-    </w:tbl>
-    <w:p>
-      <w:pPr>
-        <w:pStyle w:val="Normal"/>
-        <w:rPr>
-          <w:lang w:val="en-US"/>
-        </w:rPr>
-      </w:pPr>
-      <w:r>
-        <w:rPr>
-          <w:rFonts w:ascii="Arial Unicode MS" w:hAnsi="Arial Unicode MS"/>
-          <w:lang w:val="en-US"/>
-        </w:rPr>
-        <w:t> </w:t>
-      </w:r>
-    </w:p>
-    <w:p>
-      <w:pPr>
-        <w:pStyle w:val="Normal"/>
-        <w:rPr>
-          <w:rFonts w:ascii="Arial Unicode MS" w:hAnsi="Arial Unicode MS"/>
-        </w:rPr>
-      </w:pPr>
-      <w:r>
-        <w:rPr>
-          <w:rFonts w:ascii="Arial Unicode MS" w:hAnsi="Arial Unicode MS"/>
-        </w:rPr>
-        <w:t xml:space="preserve">Para isso, a linha base de tempo e custos é salva após a conclusão do planejamento. </w:t>
-      </w:r>
-    </w:p>
-    <w:p>
-      <w:pPr>
-        <w:pStyle w:val="Normal"/>
-        <w:rPr>
-          <w:rFonts w:ascii="Arial Unicode MS" w:hAnsi="Arial Unicode MS"/>
-        </w:rPr>
-      </w:pPr>
-      <w:r>
-        <w:rPr>
-          <w:rFonts w:ascii="Arial Unicode MS" w:hAnsi="Arial Unicode MS"/>
-        </w:rPr>
-        <w:t>Após isso, será feito o acompanhamento semanal entre o planejado (linha de base salva) com o realizado.</w:t>
-      </w:r>
-    </w:p>
-    <w:p>
-      <w:pPr>
-        <w:pStyle w:val="Normal"/>
-        <w:rPr>
-          <w:rFonts w:ascii="Arial Unicode MS" w:hAnsi="Arial Unicode MS"/>
-        </w:rPr>
-      </w:pPr>
-      <w:r>
-        <w:rPr>
-          <w:rFonts w:ascii="Arial Unicode MS" w:hAnsi="Arial Unicode MS"/>
-        </w:rPr>
-        <w:t>A comunicação dos indicadores será feita através do Status Report Semanal no tópico Sumário Executivo.</w:t>
-      </w:r>
-    </w:p>
-    <w:p>
-      <w:pPr>
-        <w:pStyle w:val="Normal"/>
-        <w:rPr>
-          <w:rFonts w:ascii="Arial Unicode MS" w:hAnsi="Arial Unicode MS"/>
-        </w:rPr>
-      </w:pPr>
-      <w:r>
-        <w:rPr>
-          <w:rFonts w:ascii="Arial Unicode MS" w:hAnsi="Arial Unicode MS"/>
+        <w:t xml:space="preserve">Conforme o avanço do semestre as demais disciplinas que os demais membros cursam poderão exigir maior atenção do membro, fazendo com que </w:t>
+      </w:r>
+      <w:r>
+        <w:rPr>
+          <w:rFonts w:ascii="Arial Unicode MS" w:hAnsi="Arial Unicode MS"/>
+          <w:sz w:val="24"/>
+          <w:szCs w:val="24"/>
+        </w:rPr>
+        <w:t xml:space="preserve">ocorra atrasos consideráveis no desenvolvimento, como solução deste problema os membros em comum acordo poderão fazer uma maratona de desenvolvimento para suprir o atraso. </w:t>
+      </w:r>
+    </w:p>
+    <w:p>
+      <w:pPr>
+        <w:pStyle w:val="Comments"/>
+        <w:rPr>
+          <w:rFonts w:ascii="Arial Unicode MS" w:hAnsi="Arial Unicode MS"/>
+        </w:rPr>
+      </w:pPr>
+      <w:r>
+        <w:rPr>
+          <w:sz w:val="24"/>
+          <w:szCs w:val="24"/>
         </w:rPr>
       </w:r>
     </w:p>
@@ -2506,83 +2140,49 @@
           <w:rFonts w:ascii="Arial Unicode MS" w:hAnsi="Arial Unicode MS"/>
         </w:rPr>
       </w:pPr>
-      <w:bookmarkStart w:id="9" w:name="_Toc427092164"/>
-      <w:bookmarkEnd w:id="9"/>
-      <w:r>
-        <w:rPr>
-          <w:rFonts w:ascii="Arial Unicode MS" w:hAnsi="Arial Unicode MS"/>
-        </w:rPr>
-        <w:t>Gestão de Riscos e Problemas</w:t>
+      <w:bookmarkStart w:id="8" w:name="_Toc427092165"/>
+      <w:bookmarkEnd w:id="8"/>
+      <w:r>
+        <w:rPr>
+          <w:rFonts w:ascii="Arial Unicode MS" w:hAnsi="Arial Unicode MS"/>
+          <w:sz w:val="24"/>
+          <w:szCs w:val="24"/>
+        </w:rPr>
+        <w:t>Gestão da Comunicação</w:t>
       </w:r>
     </w:p>
     <w:p>
       <w:pPr>
         <w:pStyle w:val="Comments"/>
         <w:rPr>
-          <w:rFonts w:ascii="Arial Unicode MS" w:hAnsi="Arial Unicode MS"/>
-        </w:rPr>
-      </w:pPr>
-      <w:r>
-        <w:rPr>
-          <w:rFonts w:ascii="Arial Unicode MS" w:hAnsi="Arial Unicode MS"/>
-        </w:rPr>
-        <w:t xml:space="preserve">[Liste os riscos e estratégias associadas, considerando os itens Severidade, Probabilidade, Impacto, Ação. </w:t>
-      </w:r>
-    </w:p>
-    <w:p>
-      <w:pPr>
-        <w:pStyle w:val="Comments"/>
-        <w:rPr/>
-      </w:pPr>
-      <w:r>
-        <w:rPr>
-          <w:rFonts w:ascii="Arial Unicode MS" w:hAnsi="Arial Unicode MS"/>
-        </w:rPr>
-        <w:t>Liste os problemas considerando os itens Severidade, Urgência, Impacto, Ação.</w:t>
-        <w:br/>
-        <w:t xml:space="preserve">Esta seção será criada a partir do template de </w:t>
-      </w:r>
-      <w:hyperlink r:id="rId4">
-        <w:r>
-          <w:rPr>
-            <w:rStyle w:val="InternetLink"/>
-            <w:rFonts w:ascii="Arial Unicode MS" w:hAnsi="Arial Unicode MS"/>
-          </w:rPr>
-          <w:t>Registro dos riscos e dos problemas.xlsx</w:t>
-        </w:r>
-      </w:hyperlink>
-      <w:r>
-        <w:rPr>
-          <w:rFonts w:ascii="Arial Unicode MS" w:hAnsi="Arial Unicode MS"/>
-        </w:rPr>
-        <w:t>. ]</w:t>
+          <w:sz w:val="24"/>
+          <w:szCs w:val="24"/>
+        </w:rPr>
+      </w:pPr>
+      <w:r>
+        <w:rPr>
+          <w:rFonts w:ascii="Arial Unicode MS" w:hAnsi="Arial Unicode MS"/>
+          <w:sz w:val="24"/>
+          <w:szCs w:val="24"/>
+        </w:rPr>
+        <w:t>A gestão de comunicação dos membros será feita por meio da criação do time no slack e troca de e-mails.</w:t>
       </w:r>
     </w:p>
     <w:p>
       <w:pPr>
         <w:pStyle w:val="Normal"/>
-        <w:rPr/>
-      </w:pPr>
-      <w:r>
-        <w:rPr>
-          <w:rFonts w:ascii="Arial Unicode MS" w:hAnsi="Arial Unicode MS"/>
-        </w:rPr>
-        <w:t xml:space="preserve">Veja o </w:t>
-      </w:r>
-      <w:hyperlink r:id="rId5">
-        <w:r>
-          <w:rPr>
-            <w:rStyle w:val="InternetLink"/>
-            <w:rFonts w:ascii="Arial Unicode MS" w:hAnsi="Arial Unicode MS"/>
-          </w:rPr>
-          <w:t>Registro dos riscos e dos problemas.xlsx</w:t>
-        </w:r>
-      </w:hyperlink>
-      <w:r>
-        <w:rPr>
-          <w:rFonts w:ascii="Arial Unicode MS" w:hAnsi="Arial Unicode MS"/>
-        </w:rPr>
-        <w:t xml:space="preserve"> em anexo.</w:t>
+        <w:rPr>
+          <w:rFonts w:ascii="Arial Unicode MS" w:hAnsi="Arial Unicode MS"/>
+          <w:sz w:val="24"/>
+          <w:szCs w:val="24"/>
+        </w:rPr>
+      </w:pPr>
+      <w:r>
+        <w:rPr>
+          <w:rFonts w:ascii="Arial Unicode MS" w:hAnsi="Arial Unicode MS"/>
+          <w:sz w:val="24"/>
+          <w:szCs w:val="24"/>
+        </w:rPr>
       </w:r>
     </w:p>
     <w:p>
@@ -2590,11 +2190,15 @@
         <w:pStyle w:val="Normal"/>
         <w:rPr>
           <w:rFonts w:ascii="Arial Unicode MS" w:hAnsi="Arial Unicode MS"/>
-        </w:rPr>
-      </w:pPr>
-      <w:r>
-        <w:rPr>
-          <w:rFonts w:ascii="Arial Unicode MS" w:hAnsi="Arial Unicode MS"/>
+          <w:sz w:val="24"/>
+          <w:szCs w:val="24"/>
+        </w:rPr>
+      </w:pPr>
+      <w:r>
+        <w:rPr>
+          <w:rFonts w:ascii="Arial Unicode MS" w:hAnsi="Arial Unicode MS"/>
+          <w:sz w:val="24"/>
+          <w:szCs w:val="24"/>
         </w:rPr>
       </w:r>
     </w:p>
@@ -2609,145 +2213,50 @@
           <w:rFonts w:ascii="Arial Unicode MS" w:hAnsi="Arial Unicode MS"/>
         </w:rPr>
       </w:pPr>
-      <w:bookmarkStart w:id="10" w:name="_Toc427092165"/>
+      <w:bookmarkStart w:id="9" w:name="_Toc427092166"/>
+      <w:bookmarkStart w:id="10" w:name="_Toc383331000"/>
+      <w:bookmarkEnd w:id="9"/>
       <w:bookmarkEnd w:id="10"/>
       <w:r>
         <w:rPr>
           <w:rFonts w:ascii="Arial Unicode MS" w:hAnsi="Arial Unicode MS"/>
-        </w:rPr>
-        <w:t>Gestão da Comunicação</w:t>
-      </w:r>
-    </w:p>
-    <w:p>
-      <w:pPr>
-        <w:pStyle w:val="Comments"/>
-        <w:rPr>
-          <w:rFonts w:ascii="Arial Unicode MS" w:hAnsi="Arial Unicode MS"/>
-        </w:rPr>
-      </w:pPr>
-      <w:r>
-        <w:rPr>
-          <w:rFonts w:ascii="Arial Unicode MS" w:hAnsi="Arial Unicode MS"/>
-        </w:rPr>
-        <w:t>[Defina como a comunicação de atividades críticas e / ou em progresso acontecerá durante a fase da execução do projeto. Os seguintes itens devem ser identificados: O que; Quando; Como; Para Quem. ]</w:t>
+          <w:sz w:val="24"/>
+          <w:szCs w:val="24"/>
+        </w:rPr>
+        <w:t>Gestão de mudança de Escopo</w:t>
       </w:r>
     </w:p>
     <w:p>
       <w:pPr>
         <w:pStyle w:val="Normal"/>
         <w:rPr>
-          <w:rFonts w:ascii="Arial Unicode MS" w:hAnsi="Arial Unicode MS"/>
-        </w:rPr>
-      </w:pPr>
-      <w:r>
-        <w:rPr>
-          <w:rFonts w:ascii="Arial Unicode MS" w:hAnsi="Arial Unicode MS"/>
-        </w:rPr>
-        <w:t>A estratégia de comunicação está detalhada na Matriz de Comunicação em anexo.</w:t>
-      </w:r>
-    </w:p>
-    <w:p>
-      <w:pPr>
-        <w:pStyle w:val="Normal"/>
-        <w:rPr>
-          <w:rFonts w:ascii="Arial Unicode MS" w:hAnsi="Arial Unicode MS"/>
-        </w:rPr>
-      </w:pPr>
-      <w:r>
-        <w:rPr>
-          <w:rFonts w:ascii="Arial Unicode MS" w:hAnsi="Arial Unicode MS"/>
-        </w:rPr>
-      </w:r>
-    </w:p>
-    <w:p>
-      <w:pPr>
-        <w:pStyle w:val="Normal"/>
-        <w:rPr>
-          <w:rFonts w:ascii="Arial Unicode MS" w:hAnsi="Arial Unicode MS"/>
-        </w:rPr>
-      </w:pPr>
-      <w:r>
-        <w:rPr>
-          <w:rFonts w:ascii="Arial Unicode MS" w:hAnsi="Arial Unicode MS"/>
-        </w:rPr>
-      </w:r>
-    </w:p>
-    <w:p>
-      <w:pPr>
-        <w:pStyle w:val="Ttulo1"/>
-        <w:numPr>
-          <w:ilvl w:val="0"/>
-          <w:numId w:val="1"/>
-        </w:numPr>
-        <w:rPr>
-          <w:rFonts w:ascii="Arial Unicode MS" w:hAnsi="Arial Unicode MS"/>
-        </w:rPr>
-      </w:pPr>
-      <w:bookmarkStart w:id="11" w:name="_Toc383331000"/>
-      <w:bookmarkStart w:id="12" w:name="_Toc427092166"/>
-      <w:bookmarkEnd w:id="11"/>
-      <w:bookmarkEnd w:id="12"/>
-      <w:r>
-        <w:rPr>
-          <w:rFonts w:ascii="Arial Unicode MS" w:hAnsi="Arial Unicode MS"/>
-        </w:rPr>
-        <w:t>Gestão de mudança de Escopo</w:t>
-      </w:r>
-    </w:p>
-    <w:p>
-      <w:pPr>
-        <w:pStyle w:val="Comments"/>
-        <w:rPr>
-          <w:rFonts w:ascii="Arial Unicode MS" w:hAnsi="Arial Unicode MS"/>
-        </w:rPr>
-      </w:pPr>
-      <w:r>
-        <w:rPr>
-          <w:rFonts w:ascii="Arial Unicode MS" w:hAnsi="Arial Unicode MS"/>
-        </w:rPr>
-        <w:t>[Defina os critérios e fluxo de aprovação para as mudanças de escopo]</w:t>
-      </w:r>
-    </w:p>
-    <w:p>
-      <w:pPr>
-        <w:pStyle w:val="Normal"/>
-        <w:rPr/>
-      </w:pPr>
-      <w:r>
-        <w:rPr>
-          <w:rFonts w:ascii="Arial Unicode MS" w:hAnsi="Arial Unicode MS"/>
-        </w:rPr>
-        <w:t xml:space="preserve">Toda mudança deverá ser solicitada através do </w:t>
-      </w:r>
-      <w:hyperlink r:id="rId6">
-        <w:r>
-          <w:rPr>
-            <w:rStyle w:val="InternetLink"/>
-            <w:rFonts w:ascii="Arial Unicode MS" w:hAnsi="Arial Unicode MS"/>
-          </w:rPr>
-          <w:t>formulário</w:t>
-        </w:r>
-      </w:hyperlink>
-      <w:r>
-        <w:rPr>
-          <w:rFonts w:ascii="Arial Unicode MS" w:hAnsi="Arial Unicode MS"/>
-        </w:rPr>
-        <w:t xml:space="preserve"> e enviada ao Gerente de Projeto por e-mail, o Gerente de Projeto fará sua avaliação, incluirá no </w:t>
-      </w:r>
-      <w:hyperlink r:id="rId7">
-        <w:r>
-          <w:rPr>
-            <w:rStyle w:val="InternetLink"/>
-            <w:rFonts w:ascii="Arial Unicode MS" w:hAnsi="Arial Unicode MS"/>
-          </w:rPr>
-          <w:t>Log de Mudanças</w:t>
-        </w:r>
-      </w:hyperlink>
-      <w:r>
-        <w:rPr>
-          <w:rFonts w:ascii="Arial Unicode MS" w:hAnsi="Arial Unicode MS"/>
-        </w:rPr>
-        <w:t xml:space="preserve"> e encaminhará para aprovação do patrocinador do projeto. O Log de Mudanças ficará na pasta do projeto e conterá todas as solicitações com seu status atualizado, mesmo que ela seja rejeitada.</w:t>
+          <w:sz w:val="24"/>
+          <w:szCs w:val="24"/>
+        </w:rPr>
+      </w:pPr>
+      <w:r>
+        <w:rPr>
+          <w:rFonts w:ascii="Arial Unicode MS" w:hAnsi="Arial Unicode MS"/>
+          <w:sz w:val="24"/>
+          <w:szCs w:val="24"/>
+        </w:rPr>
+        <w:t xml:space="preserve">Toda mudança deverá ser solicitada e enviada ao Gerente de Projeto pelo slack </w:t>
+      </w:r>
+      <w:r>
+        <w:rPr>
+          <w:rFonts w:ascii="Arial Unicode MS" w:hAnsi="Arial Unicode MS"/>
+          <w:sz w:val="24"/>
+          <w:szCs w:val="24"/>
+        </w:rPr>
+        <w:t>ou email</w:t>
+      </w:r>
+      <w:r>
+        <w:rPr>
+          <w:rFonts w:ascii="Arial Unicode MS" w:hAnsi="Arial Unicode MS"/>
+          <w:sz w:val="24"/>
+          <w:szCs w:val="24"/>
+        </w:rPr>
+        <w:t>, o Gerente de Projeto fará sua avaliação e responderá pelo mesmo canal de comunicação. O Log de Mudanças ficará na pasta do projeto e conterá todas as solicitações com seu status atualizado, mesmo que ela seja rejeitada.</w:t>
       </w:r>
     </w:p>
     <w:p>
@@ -2780,7 +2289,7 @@
       <w:tblPr>
         <w:tblW w:w="8675" w:type="dxa"/>
         <w:jc w:val="left"/>
-        <w:tblInd w:w="-25" w:type="dxa"/>
+        <w:tblInd w:w="-30" w:type="dxa"/>
         <w:tblBorders>
           <w:top w:val="single" w:sz="4" w:space="0" w:color="999999"/>
           <w:left w:val="single" w:sz="4" w:space="0" w:color="999999"/>
@@ -2791,7 +2300,7 @@
         </w:tblBorders>
         <w:tblCellMar>
           <w:top w:w="0" w:type="dxa"/>
-          <w:left w:w="3" w:type="dxa"/>
+          <w:left w:w="-2" w:type="dxa"/>
           <w:bottom w:w="0" w:type="dxa"/>
           <w:right w:w="0" w:type="dxa"/>
         </w:tblCellMar>
@@ -2819,7 +2328,7 @@
             </w:tcBorders>
             <w:shd w:fill="DBE5F1" w:val="clear"/>
             <w:tcMar>
-              <w:left w:w="3" w:type="dxa"/>
+              <w:left w:w="-2" w:type="dxa"/>
             </w:tcMar>
             <w:vAlign w:val="center"/>
           </w:tcPr>
@@ -2859,7 +2368,7 @@
             </w:tcBorders>
             <w:shd w:fill="DBE5F1" w:val="clear"/>
             <w:tcMar>
-              <w:left w:w="3" w:type="dxa"/>
+              <w:left w:w="-2" w:type="dxa"/>
             </w:tcMar>
             <w:vAlign w:val="center"/>
           </w:tcPr>
@@ -2894,7 +2403,7 @@
             </w:tcBorders>
             <w:shd w:fill="DBE5F1" w:val="clear"/>
             <w:tcMar>
-              <w:left w:w="3" w:type="dxa"/>
+              <w:left w:w="-2" w:type="dxa"/>
             </w:tcMar>
             <w:vAlign w:val="center"/>
           </w:tcPr>
@@ -2929,7 +2438,7 @@
             </w:tcBorders>
             <w:shd w:fill="DBE5F1" w:val="clear"/>
             <w:tcMar>
-              <w:left w:w="3" w:type="dxa"/>
+              <w:left w:w="-2" w:type="dxa"/>
             </w:tcMar>
             <w:vAlign w:val="center"/>
           </w:tcPr>
@@ -2969,7 +2478,7 @@
             </w:tcBorders>
             <w:shd w:fill="FFFFFF" w:val="clear"/>
             <w:tcMar>
-              <w:left w:w="3" w:type="dxa"/>
+              <w:left w:w="-2" w:type="dxa"/>
             </w:tcMar>
             <w:vAlign w:val="center"/>
           </w:tcPr>
@@ -3001,7 +2510,7 @@
             </w:tcBorders>
             <w:shd w:fill="FFFFFF" w:val="clear"/>
             <w:tcMar>
-              <w:left w:w="3" w:type="dxa"/>
+              <w:left w:w="-2" w:type="dxa"/>
             </w:tcMar>
             <w:vAlign w:val="center"/>
           </w:tcPr>
@@ -3033,7 +2542,7 @@
             </w:tcBorders>
             <w:shd w:fill="FFFFFF" w:val="clear"/>
             <w:tcMar>
-              <w:left w:w="3" w:type="dxa"/>
+              <w:left w:w="-2" w:type="dxa"/>
             </w:tcMar>
             <w:vAlign w:val="center"/>
           </w:tcPr>
@@ -3069,7 +2578,7 @@
             </w:tcBorders>
             <w:shd w:fill="FFFFFF" w:val="clear"/>
             <w:tcMar>
-              <w:left w:w="3" w:type="dxa"/>
+              <w:left w:w="-2" w:type="dxa"/>
             </w:tcMar>
             <w:vAlign w:val="center"/>
           </w:tcPr>
@@ -3101,7 +2610,7 @@
             </w:tcBorders>
             <w:shd w:fill="FFFFFF" w:val="clear"/>
             <w:tcMar>
-              <w:left w:w="3" w:type="dxa"/>
+              <w:left w:w="-2" w:type="dxa"/>
             </w:tcMar>
             <w:vAlign w:val="center"/>
           </w:tcPr>
@@ -3133,7 +2642,7 @@
             </w:tcBorders>
             <w:shd w:fill="FFFFFF" w:val="clear"/>
             <w:tcMar>
-              <w:left w:w="3" w:type="dxa"/>
+              <w:left w:w="-2" w:type="dxa"/>
             </w:tcMar>
             <w:vAlign w:val="center"/>
           </w:tcPr>
@@ -3164,8 +2673,8 @@
       </w:r>
     </w:p>
     <w:sectPr>
-      <w:headerReference w:type="default" r:id="rId8"/>
-      <w:footerReference w:type="default" r:id="rId9"/>
+      <w:headerReference w:type="default" r:id="rId3"/>
+      <w:footerReference w:type="default" r:id="rId4"/>
       <w:type w:val="nextPage"/>
       <w:pgSz w:w="11906" w:h="16838"/>
       <w:pgMar w:left="1701" w:right="1701" w:header="708" w:top="1417" w:footer="708" w:bottom="1417" w:gutter="0"/>
@@ -3258,7 +2767,7 @@
           </w:r>
           <w:r>
             <w:rPr/>
-            <w:t>2</w:t>
+            <w:t>4</w:t>
           </w:r>
         </w:p>
       </w:tc>
@@ -3319,7 +2828,7 @@
             <w:fldChar w:fldCharType="separate"/>
           </w:r>
           <w:r>
-            <w:t>4</w:t>
+            <w:t>1</w:t>
           </w:r>
           <w:r>
             <w:fldChar w:fldCharType="end"/>
@@ -3343,7 +2852,7 @@
             <w:fldChar w:fldCharType="separate"/>
           </w:r>
           <w:r>
-            <w:t>4</w:t>
+            <w:t>3</w:t>
           </w:r>
           <w:r>
             <w:fldChar w:fldCharType="end"/>
@@ -3381,7 +2890,7 @@
       </w:tblBorders>
       <w:tblCellMar>
         <w:top w:w="0" w:type="dxa"/>
-        <w:left w:w="83" w:type="dxa"/>
+        <w:left w:w="78" w:type="dxa"/>
         <w:bottom w:w="0" w:type="dxa"/>
         <w:right w:w="108" w:type="dxa"/>
       </w:tblCellMar>
@@ -3407,7 +2916,7 @@
           </w:tcBorders>
           <w:shd w:fill="FFFFFF" w:val="clear"/>
           <w:tcMar>
-            <w:left w:w="83" w:type="dxa"/>
+            <w:left w:w="78" w:type="dxa"/>
           </w:tcMar>
           <w:vAlign w:val="center"/>
         </w:tcPr>
@@ -3453,7 +2962,7 @@
           </w:tcBorders>
           <w:shd w:fill="FFFFFF" w:val="clear"/>
           <w:tcMar>
-            <w:left w:w="83" w:type="dxa"/>
+            <w:left w:w="78" w:type="dxa"/>
           </w:tcMar>
           <w:vAlign w:val="center"/>
         </w:tcPr>
@@ -3487,7 +2996,7 @@
           </w:tcBorders>
           <w:shd w:fill="FFFFFF" w:val="clear"/>
           <w:tcMar>
-            <w:left w:w="83" w:type="dxa"/>
+            <w:left w:w="78" w:type="dxa"/>
           </w:tcMar>
           <w:vAlign w:val="center"/>
         </w:tcPr>
@@ -3527,7 +3036,7 @@
           </w:tcBorders>
           <w:shd w:fill="FFFFFF" w:val="clear"/>
           <w:tcMar>
-            <w:left w:w="83" w:type="dxa"/>
+            <w:left w:w="78" w:type="dxa"/>
           </w:tcMar>
           <w:vAlign w:val="center"/>
         </w:tcPr>
@@ -3661,125 +3170,6 @@
       <w:lvlText w:val=""/>
       <w:lvlJc w:val="left"/>
       <w:pPr>
-        <w:ind w:left="720" w:hanging="360"/>
-      </w:pPr>
-      <w:rPr>
-        <w:rFonts w:ascii="Symbol" w:hAnsi="Symbol" w:cs="Symbol" w:hint="default"/>
-        <w:rFonts w:cs="Symbol"/>
-      </w:rPr>
-    </w:lvl>
-    <w:lvl w:ilvl="1">
-      <w:start w:val="1"/>
-      <w:numFmt w:val="bullet"/>
-      <w:lvlText w:val="o"/>
-      <w:lvlJc w:val="left"/>
-      <w:pPr>
-        <w:ind w:left="1440" w:hanging="360"/>
-      </w:pPr>
-      <w:rPr>
-        <w:rFonts w:ascii="Courier New" w:hAnsi="Courier New" w:cs="Courier New" w:hint="default"/>
-        <w:rFonts w:cs="Courier New"/>
-      </w:rPr>
-    </w:lvl>
-    <w:lvl w:ilvl="2">
-      <w:start w:val="1"/>
-      <w:numFmt w:val="bullet"/>
-      <w:lvlText w:val=""/>
-      <w:lvlJc w:val="left"/>
-      <w:pPr>
-        <w:ind w:left="2160" w:hanging="360"/>
-      </w:pPr>
-      <w:rPr>
-        <w:rFonts w:ascii="Wingdings" w:hAnsi="Wingdings" w:cs="Wingdings" w:hint="default"/>
-        <w:rFonts w:cs="Wingdings"/>
-      </w:rPr>
-    </w:lvl>
-    <w:lvl w:ilvl="3">
-      <w:start w:val="1"/>
-      <w:numFmt w:val="bullet"/>
-      <w:lvlText w:val=""/>
-      <w:lvlJc w:val="left"/>
-      <w:pPr>
-        <w:ind w:left="2880" w:hanging="360"/>
-      </w:pPr>
-      <w:rPr>
-        <w:rFonts w:ascii="Symbol" w:hAnsi="Symbol" w:cs="Symbol" w:hint="default"/>
-        <w:rFonts w:cs="Symbol"/>
-      </w:rPr>
-    </w:lvl>
-    <w:lvl w:ilvl="4">
-      <w:start w:val="1"/>
-      <w:numFmt w:val="bullet"/>
-      <w:lvlText w:val="o"/>
-      <w:lvlJc w:val="left"/>
-      <w:pPr>
-        <w:ind w:left="3600" w:hanging="360"/>
-      </w:pPr>
-      <w:rPr>
-        <w:rFonts w:ascii="Courier New" w:hAnsi="Courier New" w:cs="Courier New" w:hint="default"/>
-        <w:rFonts w:cs="Courier New"/>
-      </w:rPr>
-    </w:lvl>
-    <w:lvl w:ilvl="5">
-      <w:start w:val="1"/>
-      <w:numFmt w:val="bullet"/>
-      <w:lvlText w:val=""/>
-      <w:lvlJc w:val="left"/>
-      <w:pPr>
-        <w:ind w:left="4320" w:hanging="360"/>
-      </w:pPr>
-      <w:rPr>
-        <w:rFonts w:ascii="Wingdings" w:hAnsi="Wingdings" w:cs="Wingdings" w:hint="default"/>
-        <w:rFonts w:cs="Wingdings"/>
-      </w:rPr>
-    </w:lvl>
-    <w:lvl w:ilvl="6">
-      <w:start w:val="1"/>
-      <w:numFmt w:val="bullet"/>
-      <w:lvlText w:val=""/>
-      <w:lvlJc w:val="left"/>
-      <w:pPr>
-        <w:ind w:left="5040" w:hanging="360"/>
-      </w:pPr>
-      <w:rPr>
-        <w:rFonts w:ascii="Symbol" w:hAnsi="Symbol" w:cs="Symbol" w:hint="default"/>
-        <w:rFonts w:cs="Symbol"/>
-      </w:rPr>
-    </w:lvl>
-    <w:lvl w:ilvl="7">
-      <w:start w:val="1"/>
-      <w:numFmt w:val="bullet"/>
-      <w:lvlText w:val="o"/>
-      <w:lvlJc w:val="left"/>
-      <w:pPr>
-        <w:ind w:left="5760" w:hanging="360"/>
-      </w:pPr>
-      <w:rPr>
-        <w:rFonts w:ascii="Courier New" w:hAnsi="Courier New" w:cs="Courier New" w:hint="default"/>
-        <w:rFonts w:cs="Courier New"/>
-      </w:rPr>
-    </w:lvl>
-    <w:lvl w:ilvl="8">
-      <w:start w:val="1"/>
-      <w:numFmt w:val="bullet"/>
-      <w:lvlText w:val=""/>
-      <w:lvlJc w:val="left"/>
-      <w:pPr>
-        <w:ind w:left="6480" w:hanging="360"/>
-      </w:pPr>
-      <w:rPr>
-        <w:rFonts w:ascii="Wingdings" w:hAnsi="Wingdings" w:cs="Wingdings" w:hint="default"/>
-        <w:rFonts w:cs="Wingdings"/>
-      </w:rPr>
-    </w:lvl>
-  </w:abstractNum>
-  <w:abstractNum w:abstractNumId="3">
-    <w:lvl w:ilvl="0">
-      <w:start w:val="1"/>
-      <w:numFmt w:val="bullet"/>
-      <w:lvlText w:val=""/>
-      <w:lvlJc w:val="left"/>
-      <w:pPr>
         <w:tabs>
           <w:tab w:val="num" w:pos="720"/>
         </w:tabs>
@@ -3937,7 +3327,7 @@
       </w:rPr>
     </w:lvl>
   </w:abstractNum>
-  <w:abstractNum w:abstractNumId="4">
+  <w:abstractNum w:abstractNumId="3">
     <w:lvl w:ilvl="0">
       <w:start w:val="1"/>
       <w:numFmt w:val="none"/>
@@ -4064,9 +3454,6 @@
   </w:num>
   <w:num w:numId="3">
     <w:abstractNumId w:val="3"/>
-  </w:num>
-  <w:num w:numId="4">
-    <w:abstractNumId w:val="4"/>
   </w:num>
 </w:numbering>
 </file>
@@ -5097,6 +4484,36 @@
       <w:sz w:val="22"/>
     </w:rPr>
   </w:style>
+  <w:style w:type="character" w:styleId="ListLabel18">
+    <w:name w:val="ListLabel 18"/>
+    <w:qFormat/>
+    <w:rPr>
+      <w:rFonts w:cs="Symbol"/>
+    </w:rPr>
+  </w:style>
+  <w:style w:type="character" w:styleId="ListLabel19">
+    <w:name w:val="ListLabel 19"/>
+    <w:qFormat/>
+    <w:rPr>
+      <w:rFonts w:cs="Courier New"/>
+    </w:rPr>
+  </w:style>
+  <w:style w:type="character" w:styleId="ListLabel20">
+    <w:name w:val="ListLabel 20"/>
+    <w:qFormat/>
+    <w:rPr>
+      <w:rFonts w:cs="Wingdings"/>
+    </w:rPr>
+  </w:style>
+  <w:style w:type="character" w:styleId="ListLabel21">
+    <w:name w:val="ListLabel 21"/>
+    <w:qFormat/>
+    <w:rPr>
+      <w:rFonts w:ascii="Arial Unicode MS" w:hAnsi="Arial Unicode MS" w:cs="OpenSymbol"/>
+      <w:b w:val="false"/>
+      <w:sz w:val="22"/>
+    </w:rPr>
+  </w:style>
   <w:style w:type="paragraph" w:styleId="Ttulo">
     <w:name w:val="Título"/>
     <w:basedOn w:val="Normal"/>
@@ -5395,6 +4812,20 @@
       <w:szCs w:val="24"/>
       <w:lang w:val="pt-BR" w:eastAsia="ar-SA" w:bidi="ar-SA"/>
     </w:rPr>
+  </w:style>
+  <w:style w:type="paragraph" w:styleId="Contedodatabela">
+    <w:name w:val="Conteúdo da tabela"/>
+    <w:basedOn w:val="Normal"/>
+    <w:qFormat/>
+    <w:pPr/>
+    <w:rPr/>
+  </w:style>
+  <w:style w:type="paragraph" w:styleId="Ttulodetabela">
+    <w:name w:val="Título de tabela"/>
+    <w:basedOn w:val="Contedodatabela"/>
+    <w:qFormat/>
+    <w:pPr/>
+    <w:rPr/>
   </w:style>
   <w:style w:type="numbering" w:styleId="NoList" w:default="1">
     <w:name w:val="No List"/>

</xml_diff>